<commit_message>
vault backup: 2023-11-03 18:27:50
</commit_message>
<xml_diff>
--- a/UNI 2023/SEM 2/MTRN3060/Minor Project/MTRN3060 Practical Logbook.docx
+++ b/UNI 2023/SEM 2/MTRN3060/Minor Project/MTRN3060 Practical Logbook.docx
@@ -84,68 +84,26 @@
         <w:rPr>
           <w:lang w:val="en-GB"/>
         </w:rPr>
-        <w:t xml:space="preserve">to a given point. This adjusts the joints automatically to reach the given point, </w:t>
-      </w:r>
-      <w:proofErr w:type="gramStart"/>
-      <w:r>
-        <w:rPr>
-          <w:lang w:val="en-GB"/>
-        </w:rPr>
-        <w:t>similar to</w:t>
-      </w:r>
-      <w:proofErr w:type="gramEnd"/>
-      <w:r>
-        <w:rPr>
-          <w:lang w:val="en-GB"/>
-        </w:rPr>
-        <w:t xml:space="preserve"> how it would reach a point </w:t>
-      </w:r>
-      <w:r>
-        <w:rPr>
-          <w:lang w:val="en-GB"/>
-        </w:rPr>
-        <w:t xml:space="preserve">defined in a </w:t>
-      </w:r>
-      <w:proofErr w:type="spellStart"/>
-      <w:r>
-        <w:rPr>
-          <w:lang w:val="en-GB"/>
-        </w:rPr>
-        <w:t>workobject</w:t>
-      </w:r>
-      <w:proofErr w:type="spellEnd"/>
-      <w:r>
-        <w:rPr>
-          <w:lang w:val="en-GB"/>
-        </w:rPr>
-        <w:t>.</w:t>
-      </w:r>
-    </w:p>
-    <w:p>
-      <w:pPr>
-        <w:rPr>
-          <w:lang w:val="en-GB"/>
-        </w:rPr>
-      </w:pPr>
-      <w:r>
-        <w:rPr>
-          <w:lang w:val="en-GB"/>
-        </w:rPr>
-        <w:t xml:space="preserve">2.6. </w:t>
-      </w:r>
-      <w:proofErr w:type="gramStart"/>
-      <w:r>
-        <w:rPr>
-          <w:lang w:val="en-GB"/>
-        </w:rPr>
-        <w:t>Jog</w:t>
-      </w:r>
-      <w:proofErr w:type="gramEnd"/>
-      <w:r>
-        <w:rPr>
-          <w:lang w:val="en-GB"/>
-        </w:rPr>
-        <w:t xml:space="preserve"> reorient is rotates the end effector coordinates. This alters the joint position to achieve the desired position.</w:t>
+        <w:t xml:space="preserve">to a given point. This adjusts the joints automatically to reach the given point, similar to how it would reach a point </w:t>
+      </w:r>
+      <w:r>
+        <w:rPr>
+          <w:lang w:val="en-GB"/>
+        </w:rPr>
+        <w:t>defined in a workobject.</w:t>
+      </w:r>
+    </w:p>
+    <w:p>
+      <w:pPr>
+        <w:rPr>
+          <w:lang w:val="en-GB"/>
+        </w:rPr>
+      </w:pPr>
+      <w:r>
+        <w:rPr>
+          <w:lang w:val="en-GB"/>
+        </w:rPr>
+        <w:t>2.6. Jog reorient is rotates the end effector coordinates. This alters the joint position to achieve the desired position.</w:t>
       </w:r>
     </w:p>
     <w:p>
@@ -849,19 +807,7 @@
               <w:rPr>
                 <w:lang w:val="en-GB"/>
               </w:rPr>
-              <w:t xml:space="preserve">Rotates end effector coordinates about </w:t>
-            </w:r>
-            <w:r>
-              <w:rPr>
-                <w:lang w:val="en-GB"/>
-              </w:rPr>
-              <w:t>Y</w:t>
-            </w:r>
-            <w:r>
-              <w:rPr>
-                <w:lang w:val="en-GB"/>
-              </w:rPr>
-              <w:t xml:space="preserve"> axis</w:t>
+              <w:t>Rotates end effector coordinates about Y axis</w:t>
             </w:r>
           </w:p>
         </w:tc>
@@ -912,19 +858,7 @@
               <w:rPr>
                 <w:lang w:val="en-GB"/>
               </w:rPr>
-              <w:t xml:space="preserve">Rotates end effector coordinates about </w:t>
-            </w:r>
-            <w:r>
-              <w:rPr>
-                <w:lang w:val="en-GB"/>
-              </w:rPr>
-              <w:t>Z</w:t>
-            </w:r>
-            <w:r>
-              <w:rPr>
-                <w:lang w:val="en-GB"/>
-              </w:rPr>
-              <w:t xml:space="preserve"> axis</w:t>
+              <w:t>Rotates end effector coordinates about Z axis</w:t>
             </w:r>
           </w:p>
         </w:tc>
@@ -1310,21 +1244,7 @@
               <w:rPr>
                 <w:lang w:val="en-GB"/>
               </w:rPr>
-              <w:t xml:space="preserve">Limited payload mainly </w:t>
-            </w:r>
-            <w:proofErr w:type="gramStart"/>
-            <w:r>
-              <w:rPr>
-                <w:lang w:val="en-GB"/>
-              </w:rPr>
-              <w:t>pick</w:t>
-            </w:r>
-            <w:proofErr w:type="gramEnd"/>
-            <w:r>
-              <w:rPr>
-                <w:lang w:val="en-GB"/>
-              </w:rPr>
-              <w:t xml:space="preserve"> and place</w:t>
+              <w:t>Limited payload mainly pick and place</w:t>
             </w:r>
           </w:p>
         </w:tc>
@@ -1342,16 +1262,8 @@
               <w:rPr>
                 <w:lang w:val="en-GB"/>
               </w:rPr>
-              <w:t xml:space="preserve">Varies with </w:t>
-            </w:r>
-            <w:proofErr w:type="gramStart"/>
-            <w:r>
-              <w:rPr>
-                <w:lang w:val="en-GB"/>
-              </w:rPr>
-              <w:t>size</w:t>
-            </w:r>
-            <w:proofErr w:type="gramEnd"/>
+              <w:t>Varies with size</w:t>
+            </w:r>
           </w:p>
           <w:p>
             <w:pPr>
@@ -2520,7 +2432,6 @@
           </w:tcPr>
           <w:p>
             <w:pPr>
-              <w:spacing w:after="0" w:line="240" w:lineRule="auto"/>
               <w:rPr>
                 <w:lang w:val="en-GB"/>
               </w:rPr>
@@ -2534,7 +2445,6 @@
           </w:p>
           <w:p>
             <w:pPr>
-              <w:spacing w:after="0" w:line="240" w:lineRule="auto"/>
               <w:rPr>
                 <w:lang w:val="en-GB"/>
               </w:rPr>
@@ -2610,21 +2520,7 @@
               <w:rPr>
                 <w:lang w:val="en-GB"/>
               </w:rPr>
-              <w:t xml:space="preserve">Rail with </w:t>
-            </w:r>
-            <w:proofErr w:type="gramStart"/>
-            <w:r>
-              <w:rPr>
-                <w:lang w:val="en-GB"/>
-              </w:rPr>
-              <w:t>a</w:t>
-            </w:r>
-            <w:proofErr w:type="gramEnd"/>
-            <w:r>
-              <w:rPr>
-                <w:lang w:val="en-GB"/>
-              </w:rPr>
-              <w:t xml:space="preserve"> output link running perpendicular to it</w:t>
+              <w:t>Rail with a output link running perpendicular to it</w:t>
             </w:r>
           </w:p>
         </w:tc>
@@ -2642,13 +2538,7 @@
               <w:rPr>
                 <w:lang w:val="en-GB"/>
               </w:rPr>
-              <w:t xml:space="preserve">Two shafts connected with a bearing </w:t>
-            </w:r>
-            <w:r>
-              <w:rPr>
-                <w:lang w:val="en-GB"/>
-              </w:rPr>
-              <w:t>perpendicular</w:t>
+              <w:t>Two shafts connected with a bearing perpendicular</w:t>
             </w:r>
           </w:p>
         </w:tc>
@@ -2682,7 +2572,6 @@
           </w:tcPr>
           <w:p>
             <w:pPr>
-              <w:spacing w:after="0" w:line="240" w:lineRule="auto"/>
               <w:rPr>
                 <w:lang w:val="en-GB"/>
               </w:rPr>
@@ -2696,7 +2585,6 @@
           </w:p>
           <w:p>
             <w:pPr>
-              <w:spacing w:after="0" w:line="240" w:lineRule="auto"/>
               <w:rPr>
                 <w:lang w:val="en-GB"/>
               </w:rPr>
@@ -2830,7 +2718,6 @@
           </w:tcPr>
           <w:p>
             <w:pPr>
-              <w:spacing w:after="0" w:line="240" w:lineRule="auto"/>
               <w:rPr>
                 <w:lang w:val="en-GB"/>
               </w:rPr>
@@ -2844,7 +2731,6 @@
           </w:p>
           <w:p>
             <w:pPr>
-              <w:spacing w:after="0" w:line="240" w:lineRule="auto"/>
               <w:rPr>
                 <w:lang w:val="en-GB"/>
               </w:rPr>
@@ -3482,21 +3368,7 @@
         <w:rPr>
           <w:lang w:val="en-GB"/>
         </w:rPr>
-        <w:t xml:space="preserve">Introduced to RAPID programming and became familiar with paths and programs in the </w:t>
-      </w:r>
-      <w:proofErr w:type="spellStart"/>
-      <w:r>
-        <w:rPr>
-          <w:lang w:val="en-GB"/>
-        </w:rPr>
-        <w:t>RobotStudio</w:t>
-      </w:r>
-      <w:proofErr w:type="spellEnd"/>
-      <w:r>
-        <w:rPr>
-          <w:lang w:val="en-GB"/>
-        </w:rPr>
-        <w:t xml:space="preserve"> environment.</w:t>
+        <w:t>Introduced to RAPID programming and became familiar with paths and programs in the RobotStudio environment.</w:t>
       </w:r>
     </w:p>
     <w:p>
@@ -3514,16 +3386,8 @@
         <w:rPr>
           <w:lang w:val="en-GB"/>
         </w:rPr>
-        <w:t xml:space="preserve">Learned to mount tools to the end of the </w:t>
-      </w:r>
-      <w:proofErr w:type="gramStart"/>
-      <w:r>
-        <w:rPr>
-          <w:lang w:val="en-GB"/>
-        </w:rPr>
-        <w:t>IRB120</w:t>
-      </w:r>
-      <w:proofErr w:type="gramEnd"/>
+        <w:t>Learned to mount tools to the end of the IRB120</w:t>
+      </w:r>
     </w:p>
     <w:p>
       <w:pPr>
@@ -3540,21 +3404,7 @@
         <w:rPr>
           <w:lang w:val="en-GB"/>
         </w:rPr>
-        <w:t xml:space="preserve">Learned how to use </w:t>
-      </w:r>
-      <w:proofErr w:type="spellStart"/>
-      <w:r>
-        <w:rPr>
-          <w:lang w:val="en-GB"/>
-        </w:rPr>
-        <w:t>autopath</w:t>
-      </w:r>
-      <w:proofErr w:type="spellEnd"/>
-      <w:r>
-        <w:rPr>
-          <w:lang w:val="en-GB"/>
-        </w:rPr>
-        <w:t xml:space="preserve"> to generate paths around geometry perimeters.</w:t>
+        <w:t>Learned how to use autopath to generate paths around geometry perimeters.</w:t>
       </w:r>
     </w:p>
     <w:p>
@@ -3572,16 +3422,8 @@
         <w:rPr>
           <w:lang w:val="en-GB"/>
         </w:rPr>
-        <w:t xml:space="preserve">Learned how to transfer RAPID code to the real </w:t>
-      </w:r>
-      <w:proofErr w:type="gramStart"/>
-      <w:r>
-        <w:rPr>
-          <w:lang w:val="en-GB"/>
-        </w:rPr>
-        <w:t>IRB120</w:t>
-      </w:r>
-      <w:proofErr w:type="gramEnd"/>
+        <w:t>Learned how to transfer RAPID code to the real IRB120</w:t>
+      </w:r>
     </w:p>
     <w:p>
       <w:pPr>
@@ -3598,16 +3440,8 @@
         <w:rPr>
           <w:lang w:val="en-GB"/>
         </w:rPr>
-        <w:t xml:space="preserve">Experimented with creating a new pen holder in </w:t>
-      </w:r>
-      <w:proofErr w:type="gramStart"/>
-      <w:r>
-        <w:rPr>
-          <w:lang w:val="en-GB"/>
-        </w:rPr>
-        <w:t>CAD</w:t>
-      </w:r>
-      <w:proofErr w:type="gramEnd"/>
+        <w:t>Experimented with creating a new pen holder in CAD</w:t>
+      </w:r>
     </w:p>
     <w:p>
       <w:pPr>
@@ -4373,16 +4207,8 @@
               <w:rPr>
                 <w:lang w:val="en-GB"/>
               </w:rPr>
-              <w:t xml:space="preserve">ID of </w:t>
-            </w:r>
-            <w:proofErr w:type="spellStart"/>
-            <w:r>
-              <w:rPr>
-                <w:lang w:val="en-GB"/>
-              </w:rPr>
-              <w:t>dynamixel</w:t>
-            </w:r>
-            <w:proofErr w:type="spellEnd"/>
+              <w:t>ID of dynamixel</w:t>
+            </w:r>
           </w:p>
         </w:tc>
         <w:tc>
@@ -4473,16 +4299,8 @@
               <w:rPr>
                 <w:lang w:val="en-GB"/>
               </w:rPr>
-              <w:t xml:space="preserve">Baud rate of </w:t>
-            </w:r>
-            <w:proofErr w:type="spellStart"/>
-            <w:r>
-              <w:rPr>
-                <w:lang w:val="en-GB"/>
-              </w:rPr>
-              <w:t>dynamixel</w:t>
-            </w:r>
-            <w:proofErr w:type="spellEnd"/>
+              <w:t>Baud rate of dynamixel</w:t>
+            </w:r>
           </w:p>
         </w:tc>
         <w:tc>
@@ -8039,6 +7857,1844 @@
           <w:lang w:val="en-GB"/>
         </w:rPr>
       </w:pPr>
+    </w:p>
+    <w:p>
+      <w:pPr>
+        <w:rPr>
+          <w:lang w:val="en-GB"/>
+        </w:rPr>
+      </w:pPr>
+    </w:p>
+    <w:p>
+      <w:pPr>
+        <w:rPr>
+          <w:lang w:val="en-GB"/>
+        </w:rPr>
+      </w:pPr>
+    </w:p>
+    <w:p>
+      <w:pPr>
+        <w:rPr>
+          <w:lang w:val="en-GB"/>
+        </w:rPr>
+      </w:pPr>
+    </w:p>
+    <w:p>
+      <w:pPr>
+        <w:rPr>
+          <w:lang w:val="en-GB"/>
+        </w:rPr>
+      </w:pPr>
+    </w:p>
+    <w:p>
+      <w:pPr>
+        <w:rPr>
+          <w:lang w:val="en-GB"/>
+        </w:rPr>
+      </w:pPr>
+    </w:p>
+    <w:p>
+      <w:pPr>
+        <w:rPr>
+          <w:lang w:val="en-GB"/>
+        </w:rPr>
+      </w:pPr>
+    </w:p>
+    <w:p>
+      <w:pPr>
+        <w:rPr>
+          <w:lang w:val="en-GB"/>
+        </w:rPr>
+      </w:pPr>
+    </w:p>
+    <w:p>
+      <w:pPr>
+        <w:rPr>
+          <w:lang w:val="en-GB"/>
+        </w:rPr>
+      </w:pPr>
+    </w:p>
+    <w:p>
+      <w:pPr>
+        <w:rPr>
+          <w:lang w:val="en-GB"/>
+        </w:rPr>
+      </w:pPr>
+    </w:p>
+    <w:p>
+      <w:pPr>
+        <w:rPr>
+          <w:lang w:val="en-GB"/>
+        </w:rPr>
+      </w:pPr>
+    </w:p>
+    <w:p>
+      <w:pPr>
+        <w:rPr>
+          <w:lang w:val="en-GB"/>
+        </w:rPr>
+      </w:pPr>
+    </w:p>
+    <w:p>
+      <w:pPr>
+        <w:rPr>
+          <w:lang w:val="en-GB"/>
+        </w:rPr>
+      </w:pPr>
+    </w:p>
+    <w:p>
+      <w:pPr>
+        <w:pStyle w:val="Heading1"/>
+        <w:rPr>
+          <w:lang w:val="en-GB"/>
+        </w:rPr>
+      </w:pPr>
+      <w:r>
+        <w:rPr>
+          <w:lang w:val="en-GB"/>
+        </w:rPr>
+        <w:lastRenderedPageBreak/>
+        <w:t>Week 6</w:t>
+      </w:r>
+      <w:r>
+        <w:rPr>
+          <w:lang w:val="en-GB"/>
+        </w:rPr>
+        <w:t>:</w:t>
+      </w:r>
+    </w:p>
+    <w:p>
+      <w:pPr>
+        <w:rPr>
+          <w:lang w:val="en-GB"/>
+        </w:rPr>
+      </w:pPr>
+      <w:r>
+        <w:rPr>
+          <w:noProof/>
+          <w:bdr w:val="none" w:sz="0" w:space="0" w:color="auto" w:frame="1"/>
+        </w:rPr>
+        <w:drawing>
+          <wp:anchor distT="0" distB="0" distL="114300" distR="114300" simplePos="0" relativeHeight="251658240" behindDoc="0" locked="0" layoutInCell="1" allowOverlap="1" wp14:anchorId="1A2C401B" wp14:editId="339E5B77">
+            <wp:simplePos x="0" y="0"/>
+            <wp:positionH relativeFrom="margin">
+              <wp:align>right</wp:align>
+            </wp:positionH>
+            <wp:positionV relativeFrom="paragraph">
+              <wp:posOffset>1009650</wp:posOffset>
+            </wp:positionV>
+            <wp:extent cx="6333490" cy="3260725"/>
+            <wp:effectExtent l="0" t="0" r="0" b="0"/>
+            <wp:wrapSquare wrapText="bothSides"/>
+            <wp:docPr id="867770828" name="Picture 1"/>
+            <wp:cNvGraphicFramePr>
+              <a:graphicFrameLocks xmlns:a="http://schemas.openxmlformats.org/drawingml/2006/main" noChangeAspect="1"/>
+            </wp:cNvGraphicFramePr>
+            <a:graphic xmlns:a="http://schemas.openxmlformats.org/drawingml/2006/main">
+              <a:graphicData uri="http://schemas.openxmlformats.org/drawingml/2006/picture">
+                <pic:pic xmlns:pic="http://schemas.openxmlformats.org/drawingml/2006/picture">
+                  <pic:nvPicPr>
+                    <pic:cNvPr id="0" name="Picture 1"/>
+                    <pic:cNvPicPr>
+                      <a:picLocks noChangeAspect="1" noChangeArrowheads="1"/>
+                    </pic:cNvPicPr>
+                  </pic:nvPicPr>
+                  <pic:blipFill>
+                    <a:blip r:embed="rId5" cstate="print">
+                      <a:extLst>
+                        <a:ext uri="{28A0092B-C50C-407E-A947-70E740481C1C}">
+                          <a14:useLocalDpi xmlns:a14="http://schemas.microsoft.com/office/drawing/2010/main" val="0"/>
+                        </a:ext>
+                      </a:extLst>
+                    </a:blip>
+                    <a:srcRect/>
+                    <a:stretch>
+                      <a:fillRect/>
+                    </a:stretch>
+                  </pic:blipFill>
+                  <pic:spPr bwMode="auto">
+                    <a:xfrm>
+                      <a:off x="0" y="0"/>
+                      <a:ext cx="6333490" cy="3260725"/>
+                    </a:xfrm>
+                    <a:prstGeom prst="rect">
+                      <a:avLst/>
+                    </a:prstGeom>
+                    <a:noFill/>
+                    <a:ln>
+                      <a:noFill/>
+                    </a:ln>
+                  </pic:spPr>
+                </pic:pic>
+              </a:graphicData>
+            </a:graphic>
+            <wp14:sizeRelH relativeFrom="margin">
+              <wp14:pctWidth>0</wp14:pctWidth>
+            </wp14:sizeRelH>
+            <wp14:sizeRelV relativeFrom="margin">
+              <wp14:pctHeight>0</wp14:pctHeight>
+            </wp14:sizeRelV>
+          </wp:anchor>
+        </w:drawing>
+      </w:r>
+      <w:r>
+        <w:rPr>
+          <w:lang w:val="en-GB"/>
+        </w:rPr>
+        <w:t>A model is required to properly simulate the 4 DoF (Degrees of Freedom) robotic arm for the major project. This requires a structure, and a kinematic model to determine the transformation matrices and position of each joint. The model demonstrated in the practical document is unsuitable as it lacks the degrees of freedom needed. The structure assembled for the major work is shown below:</w:t>
+      </w:r>
+    </w:p>
+    <w:p>
+      <w:pPr>
+        <w:rPr>
+          <w:lang w:val="en-GB"/>
+        </w:rPr>
+      </w:pPr>
+    </w:p>
+    <w:p>
+      <w:pPr>
+        <w:rPr>
+          <w:lang w:val="en-GB"/>
+        </w:rPr>
+      </w:pPr>
+      <w:r>
+        <w:rPr>
+          <w:b/>
+          <w:bCs/>
+          <w:noProof/>
+          <w:color w:val="000000"/>
+          <w:sz w:val="32"/>
+          <w:szCs w:val="32"/>
+          <w:bdr w:val="none" w:sz="0" w:space="0" w:color="auto" w:frame="1"/>
+        </w:rPr>
+        <w:drawing>
+          <wp:inline distT="0" distB="0" distL="0" distR="0" wp14:anchorId="04EF0D28" wp14:editId="0F971F74">
+            <wp:extent cx="5731510" cy="2830195"/>
+            <wp:effectExtent l="0" t="0" r="2540" b="8255"/>
+            <wp:docPr id="1149087276" name="Picture 2" descr="A screenshot of a video game&#10;&#10;Description automatically generated"/>
+            <wp:cNvGraphicFramePr>
+              <a:graphicFrameLocks xmlns:a="http://schemas.openxmlformats.org/drawingml/2006/main" noChangeAspect="1"/>
+            </wp:cNvGraphicFramePr>
+            <a:graphic xmlns:a="http://schemas.openxmlformats.org/drawingml/2006/main">
+              <a:graphicData uri="http://schemas.openxmlformats.org/drawingml/2006/picture">
+                <pic:pic xmlns:pic="http://schemas.openxmlformats.org/drawingml/2006/picture">
+                  <pic:nvPicPr>
+                    <pic:cNvPr id="1149087276" name="Picture 2" descr="A screenshot of a video game&#10;&#10;Description automatically generated"/>
+                    <pic:cNvPicPr>
+                      <a:picLocks noChangeAspect="1" noChangeArrowheads="1"/>
+                    </pic:cNvPicPr>
+                  </pic:nvPicPr>
+                  <pic:blipFill>
+                    <a:blip r:embed="rId6" cstate="print">
+                      <a:extLst>
+                        <a:ext uri="{28A0092B-C50C-407E-A947-70E740481C1C}">
+                          <a14:useLocalDpi xmlns:a14="http://schemas.microsoft.com/office/drawing/2010/main" val="0"/>
+                        </a:ext>
+                      </a:extLst>
+                    </a:blip>
+                    <a:srcRect/>
+                    <a:stretch>
+                      <a:fillRect/>
+                    </a:stretch>
+                  </pic:blipFill>
+                  <pic:spPr bwMode="auto">
+                    <a:xfrm>
+                      <a:off x="0" y="0"/>
+                      <a:ext cx="5731510" cy="2830195"/>
+                    </a:xfrm>
+                    <a:prstGeom prst="rect">
+                      <a:avLst/>
+                    </a:prstGeom>
+                    <a:noFill/>
+                    <a:ln>
+                      <a:noFill/>
+                    </a:ln>
+                  </pic:spPr>
+                </pic:pic>
+              </a:graphicData>
+            </a:graphic>
+          </wp:inline>
+        </w:drawing>
+      </w:r>
+    </w:p>
+    <w:p>
+      <w:pPr>
+        <w:rPr>
+          <w:lang w:val="en-GB"/>
+        </w:rPr>
+      </w:pPr>
+      <w:r>
+        <w:rPr>
+          <w:lang w:val="en-GB"/>
+        </w:rPr>
+        <w:t>The blue member of the arm is fixed at an angle, as the first axis of rotation is offset from the base at an angle. The base is capable of rotating about the Z axis of the world frame, and each joint articulates similarly. In this example, an orange block is used to denote the end effector, this was modelled this way for simplicity.</w:t>
+      </w:r>
+    </w:p>
+    <w:p>
+      <w:pPr>
+        <w:pStyle w:val="Heading1"/>
+        <w:rPr>
+          <w:lang w:val="en-GB"/>
+        </w:rPr>
+      </w:pPr>
+      <w:r>
+        <w:rPr>
+          <w:lang w:val="en-GB"/>
+        </w:rPr>
+        <w:lastRenderedPageBreak/>
+        <w:t>Week 7</w:t>
+      </w:r>
+      <w:r>
+        <w:rPr>
+          <w:lang w:val="en-GB"/>
+        </w:rPr>
+        <w:t>:</w:t>
+      </w:r>
+    </w:p>
+    <w:p>
+      <w:pPr>
+        <w:jc w:val="center"/>
+        <w:rPr>
+          <w:lang w:val="en-GB"/>
+        </w:rPr>
+      </w:pPr>
+      <w:r>
+        <w:rPr>
+          <w:lang w:val="en-GB"/>
+        </w:rPr>
+        <w:t>This practical had us use a Pixycam to identify different coloured blocks. Using it in conjunction with an Arduino to perform simple shape and colour recognition. The pixy cam was able to be trained to recognize these barcodes.</w:t>
+      </w:r>
+      <w:r>
+        <w:rPr>
+          <w:noProof/>
+        </w:rPr>
+        <w:t xml:space="preserve"> </w:t>
+      </w:r>
+      <w:r>
+        <w:rPr>
+          <w:noProof/>
+        </w:rPr>
+        <w:t>A team for the major project was formed, consisting of Mackenzie Holden and Rahul Das.</w:t>
+      </w:r>
+      <w:r>
+        <w:rPr>
+          <w:noProof/>
+        </w:rPr>
+        <w:drawing>
+          <wp:inline distT="0" distB="0" distL="0" distR="0" wp14:anchorId="0DDEFD32" wp14:editId="753B8C5A">
+            <wp:extent cx="4381500" cy="2915447"/>
+            <wp:effectExtent l="0" t="0" r="0" b="0"/>
+            <wp:docPr id="320444219" name="Picture 1"/>
+            <wp:cNvGraphicFramePr>
+              <a:graphicFrameLocks xmlns:a="http://schemas.openxmlformats.org/drawingml/2006/main" noChangeAspect="1"/>
+            </wp:cNvGraphicFramePr>
+            <a:graphic xmlns:a="http://schemas.openxmlformats.org/drawingml/2006/main">
+              <a:graphicData uri="http://schemas.openxmlformats.org/drawingml/2006/picture">
+                <pic:pic xmlns:pic="http://schemas.openxmlformats.org/drawingml/2006/picture">
+                  <pic:nvPicPr>
+                    <pic:cNvPr id="320444219" name=""/>
+                    <pic:cNvPicPr/>
+                  </pic:nvPicPr>
+                  <pic:blipFill>
+                    <a:blip r:embed="rId7"/>
+                    <a:stretch>
+                      <a:fillRect/>
+                    </a:stretch>
+                  </pic:blipFill>
+                  <pic:spPr>
+                    <a:xfrm>
+                      <a:off x="0" y="0"/>
+                      <a:ext cx="4383448" cy="2916743"/>
+                    </a:xfrm>
+                    <a:prstGeom prst="rect">
+                      <a:avLst/>
+                    </a:prstGeom>
+                  </pic:spPr>
+                </pic:pic>
+              </a:graphicData>
+            </a:graphic>
+          </wp:inline>
+        </w:drawing>
+      </w:r>
+    </w:p>
+    <w:p>
+      <w:pPr>
+        <w:rPr>
+          <w:lang w:val="en-GB"/>
+        </w:rPr>
+      </w:pPr>
+    </w:p>
+    <w:p>
+      <w:pPr>
+        <w:rPr>
+          <w:lang w:val="en-GB"/>
+        </w:rPr>
+      </w:pPr>
+      <w:r>
+        <w:rPr>
+          <w:lang w:val="en-GB"/>
+        </w:rPr>
+        <w:t xml:space="preserve">An issue arose with the number of matches being detected by the camera. The camera would only pick up 3 different matches at a time, struggling to pick up the fourth. This was resolved by tweaking exposure, white balance, and </w:t>
+      </w:r>
+      <w:r>
+        <w:rPr>
+          <w:lang w:val="en-GB"/>
+        </w:rPr>
+        <w:t>image recognition parameters to accurately pick up each unique object.</w:t>
+      </w:r>
+    </w:p>
+    <w:p>
+      <w:pPr>
+        <w:rPr>
+          <w:lang w:val="en-GB"/>
+        </w:rPr>
+      </w:pPr>
+      <w:r>
+        <w:rPr>
+          <w:lang w:val="en-GB"/>
+        </w:rPr>
+        <w:t>I attempted to implement this into Simulink in order to use it with the robotic arm. By itself the camera worked well, however combined with controlling the arm and performing kinematics calculations Matlab became too unstable and crashed frequently. Lab computers are more powerful but have outdated and incompatible versions of Matlab installed. The processing power required to do this with one system and the delay in communications is too great. More work is needed to make the system more stable.</w:t>
+      </w:r>
+    </w:p>
+    <w:p>
+      <w:pPr>
+        <w:rPr>
+          <w:lang w:val="en-GB"/>
+        </w:rPr>
+      </w:pPr>
+      <w:r>
+        <w:rPr>
+          <w:noProof/>
+        </w:rPr>
+        <w:drawing>
+          <wp:anchor distT="0" distB="0" distL="114300" distR="114300" simplePos="0" relativeHeight="251659264" behindDoc="0" locked="0" layoutInCell="1" allowOverlap="1" wp14:anchorId="1E98E21F" wp14:editId="1D6422A9">
+            <wp:simplePos x="0" y="0"/>
+            <wp:positionH relativeFrom="margin">
+              <wp:align>center</wp:align>
+            </wp:positionH>
+            <wp:positionV relativeFrom="paragraph">
+              <wp:posOffset>20320</wp:posOffset>
+            </wp:positionV>
+            <wp:extent cx="3894455" cy="2289810"/>
+            <wp:effectExtent l="0" t="0" r="0" b="0"/>
+            <wp:wrapSquare wrapText="bothSides"/>
+            <wp:docPr id="570832992" name="Picture 1"/>
+            <wp:cNvGraphicFramePr>
+              <a:graphicFrameLocks xmlns:a="http://schemas.openxmlformats.org/drawingml/2006/main" noChangeAspect="1"/>
+            </wp:cNvGraphicFramePr>
+            <a:graphic xmlns:a="http://schemas.openxmlformats.org/drawingml/2006/main">
+              <a:graphicData uri="http://schemas.openxmlformats.org/drawingml/2006/picture">
+                <pic:pic xmlns:pic="http://schemas.openxmlformats.org/drawingml/2006/picture">
+                  <pic:nvPicPr>
+                    <pic:cNvPr id="570832992" name=""/>
+                    <pic:cNvPicPr/>
+                  </pic:nvPicPr>
+                  <pic:blipFill>
+                    <a:blip r:embed="rId8">
+                      <a:extLst>
+                        <a:ext uri="{28A0092B-C50C-407E-A947-70E740481C1C}">
+                          <a14:useLocalDpi xmlns:a14="http://schemas.microsoft.com/office/drawing/2010/main" val="0"/>
+                        </a:ext>
+                      </a:extLst>
+                    </a:blip>
+                    <a:stretch>
+                      <a:fillRect/>
+                    </a:stretch>
+                  </pic:blipFill>
+                  <pic:spPr>
+                    <a:xfrm>
+                      <a:off x="0" y="0"/>
+                      <a:ext cx="3894455" cy="2289810"/>
+                    </a:xfrm>
+                    <a:prstGeom prst="rect">
+                      <a:avLst/>
+                    </a:prstGeom>
+                  </pic:spPr>
+                </pic:pic>
+              </a:graphicData>
+            </a:graphic>
+            <wp14:sizeRelH relativeFrom="margin">
+              <wp14:pctWidth>0</wp14:pctWidth>
+            </wp14:sizeRelH>
+            <wp14:sizeRelV relativeFrom="margin">
+              <wp14:pctHeight>0</wp14:pctHeight>
+            </wp14:sizeRelV>
+          </wp:anchor>
+        </w:drawing>
+      </w:r>
+    </w:p>
+    <w:p>
+      <w:pPr>
+        <w:rPr>
+          <w:lang w:val="en-GB"/>
+        </w:rPr>
+      </w:pPr>
+    </w:p>
+    <w:p>
+      <w:pPr>
+        <w:rPr>
+          <w:lang w:val="en-GB"/>
+        </w:rPr>
+      </w:pPr>
+    </w:p>
+    <w:p>
+      <w:pPr>
+        <w:rPr>
+          <w:lang w:val="en-GB"/>
+        </w:rPr>
+      </w:pPr>
+    </w:p>
+    <w:p>
+      <w:pPr>
+        <w:rPr>
+          <w:lang w:val="en-GB"/>
+        </w:rPr>
+      </w:pPr>
+    </w:p>
+    <w:p>
+      <w:pPr>
+        <w:rPr>
+          <w:lang w:val="en-GB"/>
+        </w:rPr>
+      </w:pPr>
+    </w:p>
+    <w:p>
+      <w:pPr>
+        <w:rPr>
+          <w:lang w:val="en-GB"/>
+        </w:rPr>
+      </w:pPr>
+    </w:p>
+    <w:p>
+      <w:pPr>
+        <w:rPr>
+          <w:lang w:val="en-GB"/>
+        </w:rPr>
+      </w:pPr>
+    </w:p>
+    <w:p>
+      <w:pPr>
+        <w:pStyle w:val="Heading1"/>
+        <w:rPr>
+          <w:lang w:val="en-GB"/>
+        </w:rPr>
+      </w:pPr>
+      <w:r>
+        <w:rPr>
+          <w:lang w:val="en-GB"/>
+        </w:rPr>
+        <w:lastRenderedPageBreak/>
+        <w:t>Week 8</w:t>
+      </w:r>
+      <w:r>
+        <w:rPr>
+          <w:lang w:val="en-GB"/>
+        </w:rPr>
+        <w:t>:</w:t>
+      </w:r>
+    </w:p>
+    <w:p>
+      <w:pPr>
+        <w:rPr>
+          <w:lang w:val="en-GB"/>
+        </w:rPr>
+      </w:pPr>
+      <w:r>
+        <w:rPr>
+          <w:lang w:val="en-GB"/>
+        </w:rPr>
+        <w:t xml:space="preserve">This practical involved mobile robot kinematics, and different types of four-wheel control. The model this robot was designed for is front-wheel drive, however the turning circle was too large and as a result </w:t>
+      </w:r>
+      <w:r>
+        <w:rPr>
+          <w:lang w:val="en-GB"/>
+        </w:rPr>
+        <w:t xml:space="preserve">is </w:t>
+      </w:r>
+      <w:r>
+        <w:rPr>
+          <w:lang w:val="en-GB"/>
+        </w:rPr>
+        <w:t>difficult to control. Using differential drive</w:t>
+      </w:r>
+      <w:r>
+        <w:rPr>
+          <w:lang w:val="en-GB"/>
+        </w:rPr>
+        <w:t xml:space="preserve"> allowed the robot to turn while remaining relatively stationary in the X Y direction. The practical recommends </w:t>
+      </w:r>
+      <w:r>
+        <w:rPr>
+          <w:lang w:val="en-GB"/>
+        </w:rPr>
+        <w:t>four-wheel</w:t>
+      </w:r>
+      <w:r>
+        <w:rPr>
+          <w:lang w:val="en-GB"/>
+        </w:rPr>
+        <w:t xml:space="preserve"> steering with only 2 wheels being moved as per the construction of the robot, more work will be needed to determine the best implementation.</w:t>
+      </w:r>
+    </w:p>
+    <w:p>
+      <w:pPr>
+        <w:rPr>
+          <w:lang w:val="en-GB"/>
+        </w:rPr>
+      </w:pPr>
+      <w:r>
+        <w:rPr>
+          <w:noProof/>
+        </w:rPr>
+        <w:drawing>
+          <wp:inline distT="0" distB="0" distL="0" distR="0" wp14:anchorId="252D48C6" wp14:editId="078C9369">
+            <wp:extent cx="5731510" cy="1837690"/>
+            <wp:effectExtent l="0" t="0" r="2540" b="0"/>
+            <wp:docPr id="1418750394" name="Picture 1" descr="A screenshot of a computer&#10;&#10;Description automatically generated"/>
+            <wp:cNvGraphicFramePr>
+              <a:graphicFrameLocks xmlns:a="http://schemas.openxmlformats.org/drawingml/2006/main" noChangeAspect="1"/>
+            </wp:cNvGraphicFramePr>
+            <a:graphic xmlns:a="http://schemas.openxmlformats.org/drawingml/2006/main">
+              <a:graphicData uri="http://schemas.openxmlformats.org/drawingml/2006/picture">
+                <pic:pic xmlns:pic="http://schemas.openxmlformats.org/drawingml/2006/picture">
+                  <pic:nvPicPr>
+                    <pic:cNvPr id="1418750394" name="Picture 1" descr="A screenshot of a computer&#10;&#10;Description automatically generated"/>
+                    <pic:cNvPicPr/>
+                  </pic:nvPicPr>
+                  <pic:blipFill>
+                    <a:blip r:embed="rId9"/>
+                    <a:stretch>
+                      <a:fillRect/>
+                    </a:stretch>
+                  </pic:blipFill>
+                  <pic:spPr>
+                    <a:xfrm>
+                      <a:off x="0" y="0"/>
+                      <a:ext cx="5731510" cy="1837690"/>
+                    </a:xfrm>
+                    <a:prstGeom prst="rect">
+                      <a:avLst/>
+                    </a:prstGeom>
+                  </pic:spPr>
+                </pic:pic>
+              </a:graphicData>
+            </a:graphic>
+          </wp:inline>
+        </w:drawing>
+      </w:r>
+    </w:p>
+    <w:p>
+      <w:pPr>
+        <w:rPr>
+          <w:lang w:val="en-GB"/>
+        </w:rPr>
+      </w:pPr>
+      <w:r>
+        <w:rPr>
+          <w:lang w:val="en-GB"/>
+        </w:rPr>
+        <w:t>This is an example of 4 target following for a simulated model of 4 wheel driven robot</w:t>
+      </w:r>
+      <w:r>
+        <w:rPr>
+          <w:lang w:val="en-GB"/>
+        </w:rPr>
+        <w:t xml:space="preserve"> with front steering. The top slider controls the speed of the </w:t>
+      </w:r>
+      <w:r>
+        <w:rPr>
+          <w:lang w:val="en-GB"/>
+        </w:rPr>
+        <w:t>robot,</w:t>
+      </w:r>
+      <w:r>
+        <w:rPr>
+          <w:lang w:val="en-GB"/>
+        </w:rPr>
+        <w:t xml:space="preserve"> and the bottom slider controls the angle of the front of the robot.</w:t>
+      </w:r>
+    </w:p>
+    <w:p>
+      <w:pPr>
+        <w:rPr>
+          <w:lang w:val="en-GB"/>
+        </w:rPr>
+      </w:pPr>
+    </w:p>
+    <w:p>
+      <w:pPr>
+        <w:rPr>
+          <w:lang w:val="en-GB"/>
+        </w:rPr>
+      </w:pPr>
+      <w:r>
+        <w:rPr>
+          <w:lang w:val="en-GB"/>
+        </w:rPr>
+        <w:t>We also simulated target following robots, the simulation and construction is shown below.</w:t>
+      </w:r>
+    </w:p>
+    <w:p>
+      <w:pPr>
+        <w:rPr>
+          <w:lang w:val="en-GB"/>
+        </w:rPr>
+      </w:pPr>
+      <w:r>
+        <w:rPr>
+          <w:noProof/>
+        </w:rPr>
+        <w:drawing>
+          <wp:inline distT="0" distB="0" distL="0" distR="0" wp14:anchorId="5BF185CB" wp14:editId="2CE89F15">
+            <wp:extent cx="5731510" cy="2865755"/>
+            <wp:effectExtent l="0" t="0" r="2540" b="0"/>
+            <wp:docPr id="1610903113" name="Picture 1" descr="A screenshot of a computer&#10;&#10;Description automatically generated"/>
+            <wp:cNvGraphicFramePr>
+              <a:graphicFrameLocks xmlns:a="http://schemas.openxmlformats.org/drawingml/2006/main" noChangeAspect="1"/>
+            </wp:cNvGraphicFramePr>
+            <a:graphic xmlns:a="http://schemas.openxmlformats.org/drawingml/2006/main">
+              <a:graphicData uri="http://schemas.openxmlformats.org/drawingml/2006/picture">
+                <pic:pic xmlns:pic="http://schemas.openxmlformats.org/drawingml/2006/picture">
+                  <pic:nvPicPr>
+                    <pic:cNvPr id="1610903113" name="Picture 1" descr="A screenshot of a computer&#10;&#10;Description automatically generated"/>
+                    <pic:cNvPicPr/>
+                  </pic:nvPicPr>
+                  <pic:blipFill>
+                    <a:blip r:embed="rId10"/>
+                    <a:stretch>
+                      <a:fillRect/>
+                    </a:stretch>
+                  </pic:blipFill>
+                  <pic:spPr>
+                    <a:xfrm>
+                      <a:off x="0" y="0"/>
+                      <a:ext cx="5731510" cy="2865755"/>
+                    </a:xfrm>
+                    <a:prstGeom prst="rect">
+                      <a:avLst/>
+                    </a:prstGeom>
+                  </pic:spPr>
+                </pic:pic>
+              </a:graphicData>
+            </a:graphic>
+          </wp:inline>
+        </w:drawing>
+      </w:r>
+    </w:p>
+    <w:p>
+      <w:pPr>
+        <w:pStyle w:val="Heading1"/>
+        <w:rPr>
+          <w:lang w:val="en-GB"/>
+        </w:rPr>
+      </w:pPr>
+    </w:p>
+    <w:p>
+      <w:pPr>
+        <w:rPr>
+          <w:lang w:val="en-GB"/>
+        </w:rPr>
+      </w:pPr>
+    </w:p>
+    <w:p>
+      <w:pPr>
+        <w:rPr>
+          <w:lang w:val="en-GB"/>
+        </w:rPr>
+      </w:pPr>
+    </w:p>
+    <w:p>
+      <w:pPr>
+        <w:rPr>
+          <w:lang w:val="en-GB"/>
+        </w:rPr>
+      </w:pPr>
+    </w:p>
+    <w:p>
+      <w:pPr>
+        <w:pStyle w:val="Heading1"/>
+        <w:rPr>
+          <w:lang w:val="en-GB"/>
+        </w:rPr>
+      </w:pPr>
+      <w:r>
+        <w:rPr>
+          <w:lang w:val="en-GB"/>
+        </w:rPr>
+        <w:lastRenderedPageBreak/>
+        <w:t>Week 9 and Week 10</w:t>
+      </w:r>
+      <w:r>
+        <w:rPr>
+          <w:lang w:val="en-GB"/>
+        </w:rPr>
+        <w:t>:</w:t>
+      </w:r>
+    </w:p>
+    <w:p>
+      <w:pPr>
+        <w:rPr>
+          <w:lang w:val="en-GB"/>
+        </w:rPr>
+      </w:pPr>
+      <w:r>
+        <w:rPr>
+          <w:lang w:val="en-GB"/>
+        </w:rPr>
+        <w:t>Week 9 was spent working on the belt with the arm equipped, while week 10 was spend working with the conveyor belt and IR sensor combination.</w:t>
+      </w:r>
+    </w:p>
+    <w:p>
+      <w:pPr>
+        <w:rPr>
+          <w:lang w:val="en-GB"/>
+        </w:rPr>
+      </w:pPr>
+      <w:r>
+        <w:rPr>
+          <w:lang w:val="en-GB"/>
+        </w:rPr>
+        <w:t xml:space="preserve">The belt arm was controlled with a simple Arduino sketch, </w:t>
+      </w:r>
+      <w:r>
+        <w:rPr>
+          <w:lang w:val="en-GB"/>
+        </w:rPr>
+        <w:t>the function used to move the belt is shown below:</w:t>
+      </w:r>
+    </w:p>
+    <w:p>
+      <w:pPr>
+        <w:rPr>
+          <w:sz w:val="14"/>
+          <w:szCs w:val="14"/>
+          <w:lang w:val="en-GB"/>
+        </w:rPr>
+      </w:pPr>
+      <w:r>
+        <w:rPr>
+          <w:sz w:val="14"/>
+          <w:szCs w:val="14"/>
+          <w:lang w:val="en-GB"/>
+        </w:rPr>
+        <w:t>void moveSteps(signed long steps)</w:t>
+      </w:r>
+    </w:p>
+    <w:p>
+      <w:pPr>
+        <w:rPr>
+          <w:sz w:val="14"/>
+          <w:szCs w:val="14"/>
+          <w:lang w:val="en-GB"/>
+        </w:rPr>
+      </w:pPr>
+      <w:r>
+        <w:rPr>
+          <w:sz w:val="14"/>
+          <w:szCs w:val="14"/>
+          <w:lang w:val="en-GB"/>
+        </w:rPr>
+        <w:t>{</w:t>
+      </w:r>
+    </w:p>
+    <w:p>
+      <w:pPr>
+        <w:rPr>
+          <w:sz w:val="14"/>
+          <w:szCs w:val="14"/>
+          <w:lang w:val="en-GB"/>
+        </w:rPr>
+      </w:pPr>
+      <w:r>
+        <w:rPr>
+          <w:sz w:val="14"/>
+          <w:szCs w:val="14"/>
+          <w:lang w:val="en-GB"/>
+        </w:rPr>
+        <w:t xml:space="preserve">  if (steps &gt; 0)</w:t>
+      </w:r>
+    </w:p>
+    <w:p>
+      <w:pPr>
+        <w:rPr>
+          <w:sz w:val="14"/>
+          <w:szCs w:val="14"/>
+          <w:lang w:val="en-GB"/>
+        </w:rPr>
+      </w:pPr>
+      <w:r>
+        <w:rPr>
+          <w:sz w:val="14"/>
+          <w:szCs w:val="14"/>
+          <w:lang w:val="en-GB"/>
+        </w:rPr>
+        <w:t xml:space="preserve">  {</w:t>
+      </w:r>
+    </w:p>
+    <w:p>
+      <w:pPr>
+        <w:rPr>
+          <w:sz w:val="14"/>
+          <w:szCs w:val="14"/>
+          <w:lang w:val="en-GB"/>
+        </w:rPr>
+      </w:pPr>
+      <w:r>
+        <w:rPr>
+          <w:sz w:val="14"/>
+          <w:szCs w:val="14"/>
+          <w:lang w:val="en-GB"/>
+        </w:rPr>
+        <w:t xml:space="preserve">    armPos = armPos + steps;</w:t>
+      </w:r>
+    </w:p>
+    <w:p>
+      <w:pPr>
+        <w:rPr>
+          <w:sz w:val="14"/>
+          <w:szCs w:val="14"/>
+          <w:lang w:val="en-GB"/>
+        </w:rPr>
+      </w:pPr>
+      <w:r>
+        <w:rPr>
+          <w:sz w:val="14"/>
+          <w:szCs w:val="14"/>
+          <w:lang w:val="en-GB"/>
+        </w:rPr>
+        <w:t xml:space="preserve">      for (int i=0; i&lt;steps; i++)    //Forward steps</w:t>
+      </w:r>
+    </w:p>
+    <w:p>
+      <w:pPr>
+        <w:rPr>
+          <w:sz w:val="14"/>
+          <w:szCs w:val="14"/>
+          <w:lang w:val="en-GB"/>
+        </w:rPr>
+      </w:pPr>
+      <w:r>
+        <w:rPr>
+          <w:sz w:val="14"/>
+          <w:szCs w:val="14"/>
+          <w:lang w:val="en-GB"/>
+        </w:rPr>
+        <w:t xml:space="preserve">        {</w:t>
+      </w:r>
+    </w:p>
+    <w:p>
+      <w:pPr>
+        <w:rPr>
+          <w:sz w:val="14"/>
+          <w:szCs w:val="14"/>
+          <w:lang w:val="en-GB"/>
+        </w:rPr>
+      </w:pPr>
+      <w:r>
+        <w:rPr>
+          <w:sz w:val="14"/>
+          <w:szCs w:val="14"/>
+          <w:lang w:val="en-GB"/>
+        </w:rPr>
+        <w:t xml:space="preserve">        digitalWrite(DIR,LOW);</w:t>
+      </w:r>
+    </w:p>
+    <w:p>
+      <w:pPr>
+        <w:rPr>
+          <w:sz w:val="14"/>
+          <w:szCs w:val="14"/>
+          <w:lang w:val="en-GB"/>
+        </w:rPr>
+      </w:pPr>
+      <w:r>
+        <w:rPr>
+          <w:sz w:val="14"/>
+          <w:szCs w:val="14"/>
+          <w:lang w:val="en-GB"/>
+        </w:rPr>
+        <w:t xml:space="preserve">        digitalWrite(ENA,HIGH);</w:t>
+      </w:r>
+    </w:p>
+    <w:p>
+      <w:pPr>
+        <w:rPr>
+          <w:sz w:val="14"/>
+          <w:szCs w:val="14"/>
+          <w:lang w:val="en-GB"/>
+        </w:rPr>
+      </w:pPr>
+      <w:r>
+        <w:rPr>
+          <w:sz w:val="14"/>
+          <w:szCs w:val="14"/>
+          <w:lang w:val="en-GB"/>
+        </w:rPr>
+        <w:t xml:space="preserve">        if (switchState == HIGH){break;}</w:t>
+      </w:r>
+    </w:p>
+    <w:p>
+      <w:pPr>
+        <w:rPr>
+          <w:sz w:val="14"/>
+          <w:szCs w:val="14"/>
+          <w:lang w:val="en-GB"/>
+        </w:rPr>
+      </w:pPr>
+      <w:r>
+        <w:rPr>
+          <w:sz w:val="14"/>
+          <w:szCs w:val="14"/>
+          <w:lang w:val="en-GB"/>
+        </w:rPr>
+        <w:t xml:space="preserve">        digitalWrite(PUL,HIGH);</w:t>
+      </w:r>
+    </w:p>
+    <w:p>
+      <w:pPr>
+        <w:rPr>
+          <w:sz w:val="14"/>
+          <w:szCs w:val="14"/>
+          <w:lang w:val="en-GB"/>
+        </w:rPr>
+      </w:pPr>
+      <w:r>
+        <w:rPr>
+          <w:sz w:val="14"/>
+          <w:szCs w:val="14"/>
+          <w:lang w:val="en-GB"/>
+        </w:rPr>
+        <w:t xml:space="preserve">        delayMicroseconds(Del);</w:t>
+      </w:r>
+    </w:p>
+    <w:p>
+      <w:pPr>
+        <w:rPr>
+          <w:sz w:val="14"/>
+          <w:szCs w:val="14"/>
+          <w:lang w:val="en-GB"/>
+        </w:rPr>
+      </w:pPr>
+      <w:r>
+        <w:rPr>
+          <w:sz w:val="14"/>
+          <w:szCs w:val="14"/>
+          <w:lang w:val="en-GB"/>
+        </w:rPr>
+        <w:t xml:space="preserve">        digitalWrite(PUL,LOW);</w:t>
+      </w:r>
+    </w:p>
+    <w:p>
+      <w:pPr>
+        <w:rPr>
+          <w:sz w:val="14"/>
+          <w:szCs w:val="14"/>
+          <w:lang w:val="en-GB"/>
+        </w:rPr>
+      </w:pPr>
+      <w:r>
+        <w:rPr>
+          <w:sz w:val="14"/>
+          <w:szCs w:val="14"/>
+          <w:lang w:val="en-GB"/>
+        </w:rPr>
+        <w:t xml:space="preserve">        delayMicroseconds(Del);</w:t>
+      </w:r>
+    </w:p>
+    <w:p>
+      <w:pPr>
+        <w:rPr>
+          <w:sz w:val="14"/>
+          <w:szCs w:val="14"/>
+          <w:lang w:val="en-GB"/>
+        </w:rPr>
+      </w:pPr>
+      <w:r>
+        <w:rPr>
+          <w:sz w:val="14"/>
+          <w:szCs w:val="14"/>
+          <w:lang w:val="en-GB"/>
+        </w:rPr>
+        <w:t xml:space="preserve">        }</w:t>
+      </w:r>
+    </w:p>
+    <w:p>
+      <w:pPr>
+        <w:rPr>
+          <w:sz w:val="14"/>
+          <w:szCs w:val="14"/>
+          <w:lang w:val="en-GB"/>
+        </w:rPr>
+      </w:pPr>
+      <w:r>
+        <w:rPr>
+          <w:sz w:val="14"/>
+          <w:szCs w:val="14"/>
+          <w:lang w:val="en-GB"/>
+        </w:rPr>
+        <w:t xml:space="preserve">  }</w:t>
+      </w:r>
+    </w:p>
+    <w:p>
+      <w:pPr>
+        <w:rPr>
+          <w:sz w:val="14"/>
+          <w:szCs w:val="14"/>
+          <w:lang w:val="en-GB"/>
+        </w:rPr>
+      </w:pPr>
+      <w:r>
+        <w:rPr>
+          <w:sz w:val="14"/>
+          <w:szCs w:val="14"/>
+          <w:lang w:val="en-GB"/>
+        </w:rPr>
+        <w:t xml:space="preserve">  ///////////////////////////////////</w:t>
+      </w:r>
+    </w:p>
+    <w:p>
+      <w:pPr>
+        <w:rPr>
+          <w:sz w:val="14"/>
+          <w:szCs w:val="14"/>
+          <w:lang w:val="en-GB"/>
+        </w:rPr>
+      </w:pPr>
+      <w:r>
+        <w:rPr>
+          <w:sz w:val="14"/>
+          <w:szCs w:val="14"/>
+          <w:lang w:val="en-GB"/>
+        </w:rPr>
+        <w:t xml:space="preserve">  if (steps &lt; 0)</w:t>
+      </w:r>
+    </w:p>
+    <w:p>
+      <w:pPr>
+        <w:rPr>
+          <w:sz w:val="14"/>
+          <w:szCs w:val="14"/>
+          <w:lang w:val="en-GB"/>
+        </w:rPr>
+      </w:pPr>
+      <w:r>
+        <w:rPr>
+          <w:sz w:val="14"/>
+          <w:szCs w:val="14"/>
+          <w:lang w:val="en-GB"/>
+        </w:rPr>
+        <w:t xml:space="preserve">  {</w:t>
+      </w:r>
+    </w:p>
+    <w:p>
+      <w:pPr>
+        <w:rPr>
+          <w:sz w:val="14"/>
+          <w:szCs w:val="14"/>
+          <w:lang w:val="en-GB"/>
+        </w:rPr>
+      </w:pPr>
+      <w:r>
+        <w:rPr>
+          <w:sz w:val="14"/>
+          <w:szCs w:val="14"/>
+          <w:lang w:val="en-GB"/>
+        </w:rPr>
+        <w:t xml:space="preserve">    steps = abs(steps);</w:t>
+      </w:r>
+    </w:p>
+    <w:p>
+      <w:pPr>
+        <w:rPr>
+          <w:sz w:val="14"/>
+          <w:szCs w:val="14"/>
+          <w:lang w:val="en-GB"/>
+        </w:rPr>
+      </w:pPr>
+      <w:r>
+        <w:rPr>
+          <w:sz w:val="14"/>
+          <w:szCs w:val="14"/>
+          <w:lang w:val="en-GB"/>
+        </w:rPr>
+        <w:t xml:space="preserve">    armPos = armPos - steps;</w:t>
+      </w:r>
+    </w:p>
+    <w:p>
+      <w:pPr>
+        <w:rPr>
+          <w:sz w:val="14"/>
+          <w:szCs w:val="14"/>
+          <w:lang w:val="en-GB"/>
+        </w:rPr>
+      </w:pPr>
+      <w:r>
+        <w:rPr>
+          <w:sz w:val="14"/>
+          <w:szCs w:val="14"/>
+          <w:lang w:val="en-GB"/>
+        </w:rPr>
+        <w:t xml:space="preserve">      for (int i=0; i&lt;steps; i++)   //Backward steps</w:t>
+      </w:r>
+    </w:p>
+    <w:p>
+      <w:pPr>
+        <w:rPr>
+          <w:sz w:val="14"/>
+          <w:szCs w:val="14"/>
+          <w:lang w:val="en-GB"/>
+        </w:rPr>
+      </w:pPr>
+      <w:r>
+        <w:rPr>
+          <w:sz w:val="14"/>
+          <w:szCs w:val="14"/>
+          <w:lang w:val="en-GB"/>
+        </w:rPr>
+        <w:t xml:space="preserve">      {</w:t>
+      </w:r>
+    </w:p>
+    <w:p>
+      <w:pPr>
+        <w:rPr>
+          <w:sz w:val="14"/>
+          <w:szCs w:val="14"/>
+          <w:lang w:val="en-GB"/>
+        </w:rPr>
+      </w:pPr>
+      <w:r>
+        <w:rPr>
+          <w:sz w:val="14"/>
+          <w:szCs w:val="14"/>
+          <w:lang w:val="en-GB"/>
+        </w:rPr>
+        <w:t xml:space="preserve">        digitalWrite(DIR,HIGH);</w:t>
+      </w:r>
+    </w:p>
+    <w:p>
+      <w:pPr>
+        <w:rPr>
+          <w:sz w:val="14"/>
+          <w:szCs w:val="14"/>
+          <w:lang w:val="en-GB"/>
+        </w:rPr>
+      </w:pPr>
+      <w:r>
+        <w:rPr>
+          <w:sz w:val="14"/>
+          <w:szCs w:val="14"/>
+          <w:lang w:val="en-GB"/>
+        </w:rPr>
+        <w:t xml:space="preserve">        digitalWrite(ENA,HIGH);</w:t>
+      </w:r>
+    </w:p>
+    <w:p>
+      <w:pPr>
+        <w:rPr>
+          <w:sz w:val="14"/>
+          <w:szCs w:val="14"/>
+          <w:lang w:val="en-GB"/>
+        </w:rPr>
+      </w:pPr>
+      <w:r>
+        <w:rPr>
+          <w:sz w:val="14"/>
+          <w:szCs w:val="14"/>
+          <w:lang w:val="en-GB"/>
+        </w:rPr>
+        <w:t xml:space="preserve">        if (switchState == HIGH){break;}</w:t>
+      </w:r>
+    </w:p>
+    <w:p>
+      <w:pPr>
+        <w:rPr>
+          <w:sz w:val="14"/>
+          <w:szCs w:val="14"/>
+          <w:lang w:val="en-GB"/>
+        </w:rPr>
+      </w:pPr>
+      <w:r>
+        <w:rPr>
+          <w:sz w:val="14"/>
+          <w:szCs w:val="14"/>
+          <w:lang w:val="en-GB"/>
+        </w:rPr>
+        <w:t xml:space="preserve">        digitalWrite(PUL,HIGH);</w:t>
+      </w:r>
+    </w:p>
+    <w:p>
+      <w:pPr>
+        <w:rPr>
+          <w:sz w:val="14"/>
+          <w:szCs w:val="14"/>
+          <w:lang w:val="en-GB"/>
+        </w:rPr>
+      </w:pPr>
+      <w:r>
+        <w:rPr>
+          <w:sz w:val="14"/>
+          <w:szCs w:val="14"/>
+          <w:lang w:val="en-GB"/>
+        </w:rPr>
+        <w:t xml:space="preserve">        delayMicroseconds(Del);</w:t>
+      </w:r>
+    </w:p>
+    <w:p>
+      <w:pPr>
+        <w:rPr>
+          <w:sz w:val="14"/>
+          <w:szCs w:val="14"/>
+          <w:lang w:val="en-GB"/>
+        </w:rPr>
+      </w:pPr>
+      <w:r>
+        <w:rPr>
+          <w:sz w:val="14"/>
+          <w:szCs w:val="14"/>
+          <w:lang w:val="en-GB"/>
+        </w:rPr>
+        <w:t xml:space="preserve">        digitalWrite(PUL,LOW);</w:t>
+      </w:r>
+    </w:p>
+    <w:p>
+      <w:pPr>
+        <w:rPr>
+          <w:sz w:val="14"/>
+          <w:szCs w:val="14"/>
+          <w:lang w:val="en-GB"/>
+        </w:rPr>
+      </w:pPr>
+      <w:r>
+        <w:rPr>
+          <w:sz w:val="14"/>
+          <w:szCs w:val="14"/>
+          <w:lang w:val="en-GB"/>
+        </w:rPr>
+        <w:t xml:space="preserve">        delayMicroseconds(Del);</w:t>
+      </w:r>
+    </w:p>
+    <w:p>
+      <w:pPr>
+        <w:rPr>
+          <w:sz w:val="14"/>
+          <w:szCs w:val="14"/>
+          <w:lang w:val="en-GB"/>
+        </w:rPr>
+      </w:pPr>
+      <w:r>
+        <w:rPr>
+          <w:sz w:val="14"/>
+          <w:szCs w:val="14"/>
+          <w:lang w:val="en-GB"/>
+        </w:rPr>
+        <w:t xml:space="preserve">      }</w:t>
+      </w:r>
+    </w:p>
+    <w:p>
+      <w:pPr>
+        <w:rPr>
+          <w:sz w:val="14"/>
+          <w:szCs w:val="14"/>
+          <w:lang w:val="en-GB"/>
+        </w:rPr>
+      </w:pPr>
+      <w:r>
+        <w:rPr>
+          <w:sz w:val="14"/>
+          <w:szCs w:val="14"/>
+          <w:lang w:val="en-GB"/>
+        </w:rPr>
+        <w:t xml:space="preserve">  }</w:t>
+      </w:r>
+    </w:p>
+    <w:p>
+      <w:pPr>
+        <w:rPr>
+          <w:sz w:val="14"/>
+          <w:szCs w:val="14"/>
+          <w:lang w:val="en-GB"/>
+        </w:rPr>
+      </w:pPr>
+      <w:r>
+        <w:rPr>
+          <w:sz w:val="14"/>
+          <w:szCs w:val="14"/>
+          <w:lang w:val="en-GB"/>
+        </w:rPr>
+        <w:t>}</w:t>
+      </w:r>
+    </w:p>
+    <w:p>
+      <w:pPr>
+        <w:rPr>
+          <w:lang w:val="en-GB"/>
+        </w:rPr>
+      </w:pPr>
+      <w:r>
+        <w:rPr>
+          <w:lang w:val="en-GB"/>
+        </w:rPr>
+        <w:lastRenderedPageBreak/>
+        <w:t>This code was combined with a limit switch to determine the zero position. Using this accurate position control was possible by determining the relationship between steps and millimetres moved. The belt position was zeroed every cycle to retain accuracy.</w:t>
+      </w:r>
+    </w:p>
+    <w:p>
+      <w:pPr>
+        <w:rPr>
+          <w:lang w:val="en-GB"/>
+        </w:rPr>
+      </w:pPr>
+      <w:r>
+        <w:rPr>
+          <w:lang w:val="en-GB"/>
+        </w:rPr>
+        <w:t>The belt with the IR sensor was very similar, with the main difference being the code to detect objects in front of the sensor. When the sensor was triggered, in this case by a cube, the belt would stop. This was important for the major project, as we determined this would be one of the simplest ways to implement as a solution.</w:t>
+      </w:r>
+    </w:p>
+    <w:p>
+      <w:pPr>
+        <w:rPr>
+          <w:lang w:val="en-GB"/>
+        </w:rPr>
+      </w:pPr>
+    </w:p>
+    <w:p>
+      <w:pPr>
+        <w:pStyle w:val="Heading1"/>
+        <w:rPr>
+          <w:lang w:val="en-GB"/>
+        </w:rPr>
+      </w:pPr>
+      <w:r>
+        <w:rPr>
+          <w:lang w:val="en-GB"/>
+        </w:rPr>
+        <w:t>Week 11</w:t>
+      </w:r>
+      <w:r>
+        <w:rPr>
+          <w:lang w:val="en-GB"/>
+        </w:rPr>
+        <w:t>:</w:t>
+      </w:r>
+    </w:p>
+    <w:p>
+      <w:pPr>
+        <w:rPr>
+          <w:lang w:val="en-GB"/>
+        </w:rPr>
+      </w:pPr>
+      <w:r>
+        <w:rPr>
+          <w:noProof/>
+          <w:bdr w:val="none" w:sz="0" w:space="0" w:color="auto" w:frame="1"/>
+        </w:rPr>
+        <w:drawing>
+          <wp:anchor distT="0" distB="0" distL="114300" distR="114300" simplePos="0" relativeHeight="251660288" behindDoc="0" locked="0" layoutInCell="1" allowOverlap="1" wp14:anchorId="5FA14FD2" wp14:editId="4C4CDFE1">
+            <wp:simplePos x="0" y="0"/>
+            <wp:positionH relativeFrom="margin">
+              <wp:align>center</wp:align>
+            </wp:positionH>
+            <wp:positionV relativeFrom="paragraph">
+              <wp:posOffset>1827530</wp:posOffset>
+            </wp:positionV>
+            <wp:extent cx="7329938" cy="2446020"/>
+            <wp:effectExtent l="0" t="0" r="4445" b="0"/>
+            <wp:wrapSquare wrapText="bothSides"/>
+            <wp:docPr id="808643261" name="Picture 3" descr="A diagram of a machine&#10;&#10;Description automatically generated"/>
+            <wp:cNvGraphicFramePr>
+              <a:graphicFrameLocks xmlns:a="http://schemas.openxmlformats.org/drawingml/2006/main" noChangeAspect="1"/>
+            </wp:cNvGraphicFramePr>
+            <a:graphic xmlns:a="http://schemas.openxmlformats.org/drawingml/2006/main">
+              <a:graphicData uri="http://schemas.openxmlformats.org/drawingml/2006/picture">
+                <pic:pic xmlns:pic="http://schemas.openxmlformats.org/drawingml/2006/picture">
+                  <pic:nvPicPr>
+                    <pic:cNvPr id="808643261" name="Picture 3" descr="A diagram of a machine&#10;&#10;Description automatically generated"/>
+                    <pic:cNvPicPr>
+                      <a:picLocks noChangeAspect="1" noChangeArrowheads="1"/>
+                    </pic:cNvPicPr>
+                  </pic:nvPicPr>
+                  <pic:blipFill>
+                    <a:blip r:embed="rId11">
+                      <a:extLst>
+                        <a:ext uri="{28A0092B-C50C-407E-A947-70E740481C1C}">
+                          <a14:useLocalDpi xmlns:a14="http://schemas.microsoft.com/office/drawing/2010/main" val="0"/>
+                        </a:ext>
+                      </a:extLst>
+                    </a:blip>
+                    <a:srcRect/>
+                    <a:stretch>
+                      <a:fillRect/>
+                    </a:stretch>
+                  </pic:blipFill>
+                  <pic:spPr bwMode="auto">
+                    <a:xfrm>
+                      <a:off x="0" y="0"/>
+                      <a:ext cx="7329938" cy="2446020"/>
+                    </a:xfrm>
+                    <a:prstGeom prst="rect">
+                      <a:avLst/>
+                    </a:prstGeom>
+                    <a:noFill/>
+                    <a:ln>
+                      <a:noFill/>
+                    </a:ln>
+                  </pic:spPr>
+                </pic:pic>
+              </a:graphicData>
+            </a:graphic>
+          </wp:anchor>
+        </w:drawing>
+      </w:r>
+      <w:r>
+        <w:rPr>
+          <w:lang w:val="en-GB"/>
+        </w:rPr>
+        <w:t xml:space="preserve">Within our team of three I was working on the arm model and simulation, the other members worked on the car simulation and IR sensor belt combo. During this time, we determined that the belt and IR sensor combined with an arm on one side would be suitable for the major project. More work was completed on the simulation with inverse kinematics. I was able to accurately implement inverse kinematics in simulation but struggled with interfacing the simulation to the physical arm. This was made more difficult with the minimal access to the hardware, however this is a known constraint. Ideally the inverse kinematics model would be used with a Stateflow diagram to determine the X, Y, and Z coordinates of the target and move the joints to match it. </w:t>
+      </w:r>
+      <w:r>
+        <w:rPr>
+          <w:lang w:val="en-GB"/>
+        </w:rPr>
+        <w:t>In the model below dials are used to manage the XYZ coordinate of the target, represented by a yellow cube.</w:t>
+      </w:r>
+    </w:p>
+    <w:p>
+      <w:pPr>
+        <w:rPr>
+          <w:lang w:val="en-GB"/>
+        </w:rPr>
+      </w:pPr>
+      <w:r>
+        <w:rPr>
+          <w:lang w:val="en-GB"/>
+        </w:rPr>
+        <w:t>While the simulation by itself worked, implementing it in practice was a challenge, this will need more development before it is implemented into the final project.</w:t>
+      </w:r>
+    </w:p>
+    <w:p>
+      <w:pPr>
+        <w:rPr>
+          <w:lang w:val="en-GB"/>
+        </w:rPr>
+      </w:pPr>
+    </w:p>
+    <w:p>
+      <w:pPr>
+        <w:rPr>
+          <w:lang w:val="en-GB"/>
+        </w:rPr>
+      </w:pPr>
+    </w:p>
+    <w:p>
+      <w:pPr>
+        <w:rPr>
+          <w:lang w:val="en-GB"/>
+        </w:rPr>
+      </w:pPr>
+    </w:p>
+    <w:p>
+      <w:pPr>
+        <w:rPr>
+          <w:lang w:val="en-GB"/>
+        </w:rPr>
+      </w:pPr>
+    </w:p>
+    <w:p>
+      <w:pPr>
+        <w:rPr>
+          <w:lang w:val="en-GB"/>
+        </w:rPr>
+      </w:pPr>
+    </w:p>
+    <w:p>
+      <w:pPr>
+        <w:rPr>
+          <w:lang w:val="en-GB"/>
+        </w:rPr>
+      </w:pPr>
+    </w:p>
+    <w:p>
+      <w:pPr>
+        <w:rPr>
+          <w:lang w:val="en-GB"/>
+        </w:rPr>
+      </w:pPr>
+    </w:p>
+    <w:p>
+      <w:pPr>
+        <w:pStyle w:val="Heading1"/>
+        <w:rPr>
+          <w:lang w:val="en-GB"/>
+        </w:rPr>
+      </w:pPr>
+      <w:r>
+        <w:rPr>
+          <w:lang w:val="en-GB"/>
+        </w:rPr>
+        <w:lastRenderedPageBreak/>
+        <w:t>Week 12</w:t>
+      </w:r>
+    </w:p>
+    <w:p>
+      <w:pPr>
+        <w:rPr>
+          <w:lang w:val="en-GB"/>
+        </w:rPr>
+      </w:pPr>
+      <w:r>
+        <w:rPr>
+          <w:lang w:val="en-GB"/>
+        </w:rPr>
+        <w:t>As time constraints became apparent, it was clear the inverse kinematics simulation would not be ready in time to be implemented into the final project. In order to produce a functional system, a stateflow diagram would be used to directly control the angle of each joint. The structure of this control system is shown below:</w:t>
+      </w:r>
+    </w:p>
+    <w:p>
+      <w:pPr>
+        <w:rPr>
+          <w:lang w:val="en-GB"/>
+        </w:rPr>
+      </w:pPr>
+      <w:r>
+        <w:rPr>
+          <w:noProof/>
+        </w:rPr>
+        <w:drawing>
+          <wp:inline distT="0" distB="0" distL="0" distR="0" wp14:anchorId="0CA7BFD8" wp14:editId="26F2FE83">
+            <wp:extent cx="5731510" cy="4443095"/>
+            <wp:effectExtent l="0" t="0" r="2540" b="0"/>
+            <wp:docPr id="28836051" name="Picture 1"/>
+            <wp:cNvGraphicFramePr>
+              <a:graphicFrameLocks xmlns:a="http://schemas.openxmlformats.org/drawingml/2006/main" noChangeAspect="1"/>
+            </wp:cNvGraphicFramePr>
+            <a:graphic xmlns:a="http://schemas.openxmlformats.org/drawingml/2006/main">
+              <a:graphicData uri="http://schemas.openxmlformats.org/drawingml/2006/picture">
+                <pic:pic xmlns:pic="http://schemas.openxmlformats.org/drawingml/2006/picture">
+                  <pic:nvPicPr>
+                    <pic:cNvPr id="28836051" name=""/>
+                    <pic:cNvPicPr/>
+                  </pic:nvPicPr>
+                  <pic:blipFill>
+                    <a:blip r:embed="rId12"/>
+                    <a:stretch>
+                      <a:fillRect/>
+                    </a:stretch>
+                  </pic:blipFill>
+                  <pic:spPr>
+                    <a:xfrm>
+                      <a:off x="0" y="0"/>
+                      <a:ext cx="5731510" cy="4443095"/>
+                    </a:xfrm>
+                    <a:prstGeom prst="rect">
+                      <a:avLst/>
+                    </a:prstGeom>
+                  </pic:spPr>
+                </pic:pic>
+              </a:graphicData>
+            </a:graphic>
+          </wp:inline>
+        </w:drawing>
+      </w:r>
+    </w:p>
+    <w:p>
+      <w:pPr>
+        <w:rPr>
+          <w:lang w:val="en-GB"/>
+        </w:rPr>
+      </w:pPr>
+      <w:r>
+        <w:rPr>
+          <w:lang w:val="en-GB"/>
+        </w:rPr>
+        <w:t xml:space="preserve">The joint outputs are to be determined by the angle required. This will need to be calibrated in person, in conjunction with the datasheet for the AX-12A motors being used </w:t>
+      </w:r>
+      <w:r>
+        <w:rPr>
+          <w:lang w:val="en-GB"/>
+        </w:rPr>
+        <w:t>for this application. The stateflow diagram is driven using a push button to progress through each state of the diagram. Ideally, this would be replaced with the input from a sensor or from the mobile robot model when the robot is in position. Integrating these systems together is time and resource intensive computation wise. With a more powerful computer it may be more feasible, this currently needs development.</w:t>
+      </w:r>
+    </w:p>
+    <w:p>
+      <w:pPr>
+        <w:rPr>
+          <w:lang w:val="en-GB"/>
+        </w:rPr>
+      </w:pPr>
+    </w:p>
+    <w:p>
+      <w:pPr>
+        <w:rPr>
+          <w:lang w:val="en-GB"/>
+        </w:rPr>
+      </w:pPr>
+    </w:p>
+    <w:p>
+      <w:pPr>
+        <w:rPr>
+          <w:lang w:val="en-GB"/>
+        </w:rPr>
+      </w:pPr>
+    </w:p>
+    <w:p>
+      <w:pPr>
+        <w:rPr>
+          <w:lang w:val="en-GB"/>
+        </w:rPr>
+      </w:pPr>
+    </w:p>
+    <w:p>
+      <w:pPr>
+        <w:rPr>
+          <w:lang w:val="en-GB"/>
+        </w:rPr>
+      </w:pPr>
+    </w:p>
+    <w:p>
+      <w:pPr>
+        <w:rPr>
+          <w:lang w:val="en-GB"/>
+        </w:rPr>
+      </w:pPr>
+    </w:p>
+    <w:p>
+      <w:pPr>
+        <w:pStyle w:val="Heading1"/>
+        <w:rPr>
+          <w:lang w:val="en-GB"/>
+        </w:rPr>
+      </w:pPr>
+      <w:r>
+        <w:rPr>
+          <w:lang w:val="en-GB"/>
+        </w:rPr>
+        <w:lastRenderedPageBreak/>
+        <w:t>Week 13:</w:t>
+      </w:r>
+    </w:p>
+    <w:p>
+      <w:pPr>
+        <w:rPr>
+          <w:lang w:val="en-GB"/>
+        </w:rPr>
+      </w:pPr>
+      <w:r>
+        <w:rPr>
+          <w:lang w:val="en-GB"/>
+        </w:rPr>
+        <w:t>The majority of this week’s practical was spent tuning the stateflow diagram to achieve the required results. The final stateflow diagram for the submission is shown below:</w:t>
+      </w:r>
+    </w:p>
+    <w:p>
+      <w:pPr>
+        <w:jc w:val="center"/>
+        <w:rPr>
+          <w:lang w:val="en-GB"/>
+        </w:rPr>
+      </w:pPr>
+      <w:r>
+        <w:rPr>
+          <w:noProof/>
+        </w:rPr>
+        <w:drawing>
+          <wp:inline distT="0" distB="0" distL="0" distR="0" wp14:anchorId="48D81C97" wp14:editId="6D987EAF">
+            <wp:extent cx="5212080" cy="3488386"/>
+            <wp:effectExtent l="0" t="0" r="7620" b="0"/>
+            <wp:docPr id="1946870439" name="Picture 1" descr="A diagram of a computer program&#10;&#10;Description automatically generated with medium confidence"/>
+            <wp:cNvGraphicFramePr>
+              <a:graphicFrameLocks xmlns:a="http://schemas.openxmlformats.org/drawingml/2006/main" noChangeAspect="1"/>
+            </wp:cNvGraphicFramePr>
+            <a:graphic xmlns:a="http://schemas.openxmlformats.org/drawingml/2006/main">
+              <a:graphicData uri="http://schemas.openxmlformats.org/drawingml/2006/picture">
+                <pic:pic xmlns:pic="http://schemas.openxmlformats.org/drawingml/2006/picture">
+                  <pic:nvPicPr>
+                    <pic:cNvPr id="1946870439" name="Picture 1" descr="A diagram of a computer program&#10;&#10;Description automatically generated with medium confidence"/>
+                    <pic:cNvPicPr/>
+                  </pic:nvPicPr>
+                  <pic:blipFill>
+                    <a:blip r:embed="rId13"/>
+                    <a:stretch>
+                      <a:fillRect/>
+                    </a:stretch>
+                  </pic:blipFill>
+                  <pic:spPr>
+                    <a:xfrm>
+                      <a:off x="0" y="0"/>
+                      <a:ext cx="5215355" cy="3490578"/>
+                    </a:xfrm>
+                    <a:prstGeom prst="rect">
+                      <a:avLst/>
+                    </a:prstGeom>
+                  </pic:spPr>
+                </pic:pic>
+              </a:graphicData>
+            </a:graphic>
+          </wp:inline>
+        </w:drawing>
+      </w:r>
+    </w:p>
+    <w:p>
+      <w:pPr>
+        <w:rPr>
+          <w:lang w:val="en-GB"/>
+        </w:rPr>
+      </w:pPr>
+      <w:r>
+        <w:rPr>
+          <w:lang w:val="en-GB"/>
+        </w:rPr>
+        <w:t xml:space="preserve">In this example signal1 indicates the input from the button, when the button is </w:t>
+      </w:r>
+      <w:r>
+        <w:rPr>
+          <w:lang w:val="en-GB"/>
+        </w:rPr>
+        <w:t>pressed,</w:t>
+      </w:r>
+      <w:r>
+        <w:rPr>
+          <w:lang w:val="en-GB"/>
+        </w:rPr>
+        <w:t xml:space="preserve"> we move states, some states are controlled by delays. These should be delays of approximately 2 seconds in real time, however Matlab</w:t>
+      </w:r>
+      <w:r>
+        <w:rPr>
+          <w:lang w:val="en-GB"/>
+        </w:rPr>
+        <w:t xml:space="preserve"> runs much slower than real time often taking multiple seconds for one second in simulation time. This was another symptom of having an underpowered computer for the system, as the pacing should be one to one.</w:t>
+      </w:r>
+    </w:p>
+    <w:p>
+      <w:pPr>
+        <w:rPr>
+          <w:lang w:val="en-GB"/>
+        </w:rPr>
+      </w:pPr>
+      <w:r>
+        <w:rPr>
+          <w:lang w:val="en-GB"/>
+        </w:rPr>
+        <w:t>First the arm initialized in a state where every member is extended fully, and the end effector is open. This moves into a Raised arm position which will be the default state for the system when not moving. Pressing the button sets our state to MovingToPositionCar, where the arm positions itself to pick up the block. After a delay the end effector closes then moves to RaiseArm2, which holds the block in the raised position. Pressing the button again will move to StateDownBelt which positions the arm over the belt, then to OpenEE which opens the end effector releasing the block. This then moves back to the RaiseArm position, ready for the next button press to pick up the block.</w:t>
+      </w:r>
+    </w:p>
+    <w:p>
+      <w:pPr>
+        <w:rPr>
+          <w:lang w:val="en-GB"/>
+        </w:rPr>
+      </w:pPr>
+      <w:r>
+        <w:rPr>
+          <w:lang w:val="en-GB"/>
+        </w:rPr>
+        <w:t xml:space="preserve">This worked in practice, however many improvements can be made. The main challenge with the project was integration. Making multiple systems communicate quickly, accurately and autonomously is difficult with limited computing power. Matlab would regularly crash even running this simple motor control state diagram, and would crash almost every time an implementation of inverse kinematics was used. With more knowledge of the way Matlab performs calculations this could potentially be avoided, time constraints made this difficult. </w:t>
+      </w:r>
+      <w:r>
+        <w:rPr>
+          <w:lang w:val="en-GB"/>
+        </w:rPr>
+        <w:t>Using a PixyCam with colour recognition would be able to move the arm to pick up the block regardless of position on the mobile robot, proximity sensors could mounted to the arm or the mobile robot to determine when the car arrives. These could be implemented, however would slow the system without a powerful enough processor.</w:t>
+      </w:r>
     </w:p>
     <w:sectPr>
       <w:pgSz w:w="11906" w:h="16838"/>

</xml_diff>

<commit_message>
vault backup: 2023-11-03 21:53:42
</commit_message>
<xml_diff>
--- a/UNI 2023/SEM 2/MTRN3060/Minor Project/MTRN3060 Practical Logbook.docx
+++ b/UNI 2023/SEM 2/MTRN3060/Minor Project/MTRN3060 Practical Logbook.docx
@@ -84,26 +84,68 @@
         <w:rPr>
           <w:lang w:val="en-GB"/>
         </w:rPr>
-        <w:t xml:space="preserve">to a given point. This adjusts the joints automatically to reach the given point, similar to how it would reach a point </w:t>
-      </w:r>
-      <w:r>
-        <w:rPr>
-          <w:lang w:val="en-GB"/>
-        </w:rPr>
-        <w:t>defined in a workobject.</w:t>
-      </w:r>
-    </w:p>
-    <w:p>
-      <w:pPr>
-        <w:rPr>
-          <w:lang w:val="en-GB"/>
-        </w:rPr>
-      </w:pPr>
-      <w:r>
-        <w:rPr>
-          <w:lang w:val="en-GB"/>
-        </w:rPr>
-        <w:t>2.6. Jog reorient is rotates the end effector coordinates. This alters the joint position to achieve the desired position.</w:t>
+        <w:t xml:space="preserve">to a given point. This adjusts the joints automatically to reach the given point, </w:t>
+      </w:r>
+      <w:proofErr w:type="gramStart"/>
+      <w:r>
+        <w:rPr>
+          <w:lang w:val="en-GB"/>
+        </w:rPr>
+        <w:t>similar to</w:t>
+      </w:r>
+      <w:proofErr w:type="gramEnd"/>
+      <w:r>
+        <w:rPr>
+          <w:lang w:val="en-GB"/>
+        </w:rPr>
+        <w:t xml:space="preserve"> how it would reach a point </w:t>
+      </w:r>
+      <w:r>
+        <w:rPr>
+          <w:lang w:val="en-GB"/>
+        </w:rPr>
+        <w:t xml:space="preserve">defined in a </w:t>
+      </w:r>
+      <w:proofErr w:type="spellStart"/>
+      <w:r>
+        <w:rPr>
+          <w:lang w:val="en-GB"/>
+        </w:rPr>
+        <w:t>workobject</w:t>
+      </w:r>
+      <w:proofErr w:type="spellEnd"/>
+      <w:r>
+        <w:rPr>
+          <w:lang w:val="en-GB"/>
+        </w:rPr>
+        <w:t>.</w:t>
+      </w:r>
+    </w:p>
+    <w:p>
+      <w:pPr>
+        <w:rPr>
+          <w:lang w:val="en-GB"/>
+        </w:rPr>
+      </w:pPr>
+      <w:r>
+        <w:rPr>
+          <w:lang w:val="en-GB"/>
+        </w:rPr>
+        <w:t xml:space="preserve">2.6. </w:t>
+      </w:r>
+      <w:proofErr w:type="gramStart"/>
+      <w:r>
+        <w:rPr>
+          <w:lang w:val="en-GB"/>
+        </w:rPr>
+        <w:t>Jog</w:t>
+      </w:r>
+      <w:proofErr w:type="gramEnd"/>
+      <w:r>
+        <w:rPr>
+          <w:lang w:val="en-GB"/>
+        </w:rPr>
+        <w:t xml:space="preserve"> reorient is rotates the end effector coordinates. This alters the joint position to achieve the desired position.</w:t>
       </w:r>
     </w:p>
     <w:p>
@@ -1244,7 +1286,21 @@
               <w:rPr>
                 <w:lang w:val="en-GB"/>
               </w:rPr>
-              <w:t>Limited payload mainly pick and place</w:t>
+              <w:t xml:space="preserve">Limited payload mainly </w:t>
+            </w:r>
+            <w:proofErr w:type="gramStart"/>
+            <w:r>
+              <w:rPr>
+                <w:lang w:val="en-GB"/>
+              </w:rPr>
+              <w:t>pick</w:t>
+            </w:r>
+            <w:proofErr w:type="gramEnd"/>
+            <w:r>
+              <w:rPr>
+                <w:lang w:val="en-GB"/>
+              </w:rPr>
+              <w:t xml:space="preserve"> and place</w:t>
             </w:r>
           </w:p>
         </w:tc>
@@ -1262,8 +1318,16 @@
               <w:rPr>
                 <w:lang w:val="en-GB"/>
               </w:rPr>
-              <w:t>Varies with size</w:t>
-            </w:r>
+              <w:t xml:space="preserve">Varies with </w:t>
+            </w:r>
+            <w:proofErr w:type="gramStart"/>
+            <w:r>
+              <w:rPr>
+                <w:lang w:val="en-GB"/>
+              </w:rPr>
+              <w:t>size</w:t>
+            </w:r>
+            <w:proofErr w:type="gramEnd"/>
           </w:p>
           <w:p>
             <w:pPr>
@@ -2520,7 +2584,21 @@
               <w:rPr>
                 <w:lang w:val="en-GB"/>
               </w:rPr>
-              <w:t>Rail with a output link running perpendicular to it</w:t>
+              <w:t xml:space="preserve">Rail with </w:t>
+            </w:r>
+            <w:proofErr w:type="gramStart"/>
+            <w:r>
+              <w:rPr>
+                <w:lang w:val="en-GB"/>
+              </w:rPr>
+              <w:t>a</w:t>
+            </w:r>
+            <w:proofErr w:type="gramEnd"/>
+            <w:r>
+              <w:rPr>
+                <w:lang w:val="en-GB"/>
+              </w:rPr>
+              <w:t xml:space="preserve"> output link running perpendicular to it</w:t>
             </w:r>
           </w:p>
         </w:tc>
@@ -3368,7 +3446,21 @@
         <w:rPr>
           <w:lang w:val="en-GB"/>
         </w:rPr>
-        <w:t>Introduced to RAPID programming and became familiar with paths and programs in the RobotStudio environment.</w:t>
+        <w:t xml:space="preserve">Introduced to RAPID programming and became familiar with paths and programs in the </w:t>
+      </w:r>
+      <w:proofErr w:type="spellStart"/>
+      <w:r>
+        <w:rPr>
+          <w:lang w:val="en-GB"/>
+        </w:rPr>
+        <w:t>RobotStudio</w:t>
+      </w:r>
+      <w:proofErr w:type="spellEnd"/>
+      <w:r>
+        <w:rPr>
+          <w:lang w:val="en-GB"/>
+        </w:rPr>
+        <w:t xml:space="preserve"> environment.</w:t>
       </w:r>
     </w:p>
     <w:p>
@@ -3386,8 +3478,16 @@
         <w:rPr>
           <w:lang w:val="en-GB"/>
         </w:rPr>
-        <w:t>Learned to mount tools to the end of the IRB120</w:t>
-      </w:r>
+        <w:t xml:space="preserve">Learned to mount tools to the end of the </w:t>
+      </w:r>
+      <w:proofErr w:type="gramStart"/>
+      <w:r>
+        <w:rPr>
+          <w:lang w:val="en-GB"/>
+        </w:rPr>
+        <w:t>IRB120</w:t>
+      </w:r>
+      <w:proofErr w:type="gramEnd"/>
     </w:p>
     <w:p>
       <w:pPr>
@@ -3404,7 +3504,21 @@
         <w:rPr>
           <w:lang w:val="en-GB"/>
         </w:rPr>
-        <w:t>Learned how to use autopath to generate paths around geometry perimeters.</w:t>
+        <w:t xml:space="preserve">Learned how to use </w:t>
+      </w:r>
+      <w:proofErr w:type="spellStart"/>
+      <w:r>
+        <w:rPr>
+          <w:lang w:val="en-GB"/>
+        </w:rPr>
+        <w:t>autopath</w:t>
+      </w:r>
+      <w:proofErr w:type="spellEnd"/>
+      <w:r>
+        <w:rPr>
+          <w:lang w:val="en-GB"/>
+        </w:rPr>
+        <w:t xml:space="preserve"> to generate paths around geometry perimeters.</w:t>
       </w:r>
     </w:p>
     <w:p>
@@ -3422,8 +3536,16 @@
         <w:rPr>
           <w:lang w:val="en-GB"/>
         </w:rPr>
-        <w:t>Learned how to transfer RAPID code to the real IRB120</w:t>
-      </w:r>
+        <w:t xml:space="preserve">Learned how to transfer RAPID code to the real </w:t>
+      </w:r>
+      <w:proofErr w:type="gramStart"/>
+      <w:r>
+        <w:rPr>
+          <w:lang w:val="en-GB"/>
+        </w:rPr>
+        <w:t>IRB120</w:t>
+      </w:r>
+      <w:proofErr w:type="gramEnd"/>
     </w:p>
     <w:p>
       <w:pPr>
@@ -3440,8 +3562,16 @@
         <w:rPr>
           <w:lang w:val="en-GB"/>
         </w:rPr>
-        <w:t>Experimented with creating a new pen holder in CAD</w:t>
-      </w:r>
+        <w:t xml:space="preserve">Experimented with creating a new pen holder in </w:t>
+      </w:r>
+      <w:proofErr w:type="gramStart"/>
+      <w:r>
+        <w:rPr>
+          <w:lang w:val="en-GB"/>
+        </w:rPr>
+        <w:t>CAD</w:t>
+      </w:r>
+      <w:proofErr w:type="gramEnd"/>
     </w:p>
     <w:p>
       <w:pPr>
@@ -4207,8 +4337,16 @@
               <w:rPr>
                 <w:lang w:val="en-GB"/>
               </w:rPr>
-              <w:t>ID of dynamixel</w:t>
-            </w:r>
+              <w:t xml:space="preserve">ID of </w:t>
+            </w:r>
+            <w:proofErr w:type="spellStart"/>
+            <w:r>
+              <w:rPr>
+                <w:lang w:val="en-GB"/>
+              </w:rPr>
+              <w:t>dynamixel</w:t>
+            </w:r>
+            <w:proofErr w:type="spellEnd"/>
           </w:p>
         </w:tc>
         <w:tc>
@@ -4299,8 +4437,16 @@
               <w:rPr>
                 <w:lang w:val="en-GB"/>
               </w:rPr>
-              <w:t>Baud rate of dynamixel</w:t>
-            </w:r>
+              <w:t xml:space="preserve">Baud rate of </w:t>
+            </w:r>
+            <w:proofErr w:type="spellStart"/>
+            <w:r>
+              <w:rPr>
+                <w:lang w:val="en-GB"/>
+              </w:rPr>
+              <w:t>dynamixel</w:t>
+            </w:r>
+            <w:proofErr w:type="spellEnd"/>
           </w:p>
         </w:tc>
         <w:tc>
@@ -8000,7 +8146,7 @@
                     </pic:cNvPicPr>
                   </pic:nvPicPr>
                   <pic:blipFill>
-                    <a:blip r:embed="rId5" cstate="print">
+                    <a:blip r:embed="rId7" cstate="print">
                       <a:extLst>
                         <a:ext uri="{28A0092B-C50C-407E-A947-70E740481C1C}">
                           <a14:useLocalDpi xmlns:a14="http://schemas.microsoft.com/office/drawing/2010/main" val="0"/>
@@ -8041,7 +8187,21 @@
         <w:rPr>
           <w:lang w:val="en-GB"/>
         </w:rPr>
-        <w:t>A model is required to properly simulate the 4 DoF (Degrees of Freedom) robotic arm for the major project. This requires a structure, and a kinematic model to determine the transformation matrices and position of each joint. The model demonstrated in the practical document is unsuitable as it lacks the degrees of freedom needed. The structure assembled for the major work is shown below:</w:t>
+        <w:t xml:space="preserve">A model is required to properly simulate the 4 </w:t>
+      </w:r>
+      <w:proofErr w:type="spellStart"/>
+      <w:r>
+        <w:rPr>
+          <w:lang w:val="en-GB"/>
+        </w:rPr>
+        <w:t>DoF</w:t>
+      </w:r>
+      <w:proofErr w:type="spellEnd"/>
+      <w:r>
+        <w:rPr>
+          <w:lang w:val="en-GB"/>
+        </w:rPr>
+        <w:t xml:space="preserve"> (Degrees of Freedom) robotic arm for the major project. This requires a structure, and a kinematic model to determine the transformation matrices and position of each joint. The model demonstrated in the practical document is unsuitable as it lacks the degrees of freedom needed. The structure assembled for the major work is shown below:</w:t>
       </w:r>
     </w:p>
     <w:p>
@@ -8085,7 +8245,7 @@
                     </pic:cNvPicPr>
                   </pic:nvPicPr>
                   <pic:blipFill>
-                    <a:blip r:embed="rId6" cstate="print">
+                    <a:blip r:embed="rId8" cstate="print">
                       <a:extLst>
                         <a:ext uri="{28A0092B-C50C-407E-A947-70E740481C1C}">
                           <a14:useLocalDpi xmlns:a14="http://schemas.microsoft.com/office/drawing/2010/main" val="0"/>
@@ -8162,7 +8322,21 @@
         <w:rPr>
           <w:lang w:val="en-GB"/>
         </w:rPr>
-        <w:t>This practical had us use a Pixycam to identify different coloured blocks. Using it in conjunction with an Arduino to perform simple shape and colour recognition. The pixy cam was able to be trained to recognize these barcodes.</w:t>
+        <w:t xml:space="preserve">This practical had us use a </w:t>
+      </w:r>
+      <w:proofErr w:type="spellStart"/>
+      <w:r>
+        <w:rPr>
+          <w:lang w:val="en-GB"/>
+        </w:rPr>
+        <w:t>Pixycam</w:t>
+      </w:r>
+      <w:proofErr w:type="spellEnd"/>
+      <w:r>
+        <w:rPr>
+          <w:lang w:val="en-GB"/>
+        </w:rPr>
+        <w:t xml:space="preserve"> to identify different coloured blocks. Using it in conjunction with an Arduino to perform simple shape and colour recognition. The pixy cam was able to be trained to recognize these barcodes.</w:t>
       </w:r>
       <w:r>
         <w:rPr>
@@ -8196,7 +8370,7 @@
                     <pic:cNvPicPr/>
                   </pic:nvPicPr>
                   <pic:blipFill>
-                    <a:blip r:embed="rId7"/>
+                    <a:blip r:embed="rId9"/>
                     <a:stretch>
                       <a:fillRect/>
                     </a:stretch>
@@ -8253,7 +8427,49 @@
         <w:rPr>
           <w:lang w:val="en-GB"/>
         </w:rPr>
-        <w:t>I attempted to implement this into Simulink in order to use it with the robotic arm. By itself the camera worked well, however combined with controlling the arm and performing kinematics calculations Matlab became too unstable and crashed frequently. Lab computers are more powerful but have outdated and incompatible versions of Matlab installed. The processing power required to do this with one system and the delay in communications is too great. More work is needed to make the system more stable.</w:t>
+        <w:t xml:space="preserve">I attempted to implement this into Simulink </w:t>
+      </w:r>
+      <w:proofErr w:type="gramStart"/>
+      <w:r>
+        <w:rPr>
+          <w:lang w:val="en-GB"/>
+        </w:rPr>
+        <w:t>in order to</w:t>
+      </w:r>
+      <w:proofErr w:type="gramEnd"/>
+      <w:r>
+        <w:rPr>
+          <w:lang w:val="en-GB"/>
+        </w:rPr>
+        <w:t xml:space="preserve"> use it with the robotic arm. By itself the camera worked well, however combined with controlling the arm and performing kinematics calculations </w:t>
+      </w:r>
+      <w:proofErr w:type="spellStart"/>
+      <w:r>
+        <w:rPr>
+          <w:lang w:val="en-GB"/>
+        </w:rPr>
+        <w:t>Matlab</w:t>
+      </w:r>
+      <w:proofErr w:type="spellEnd"/>
+      <w:r>
+        <w:rPr>
+          <w:lang w:val="en-GB"/>
+        </w:rPr>
+        <w:t xml:space="preserve"> became too unstable and crashed frequently. Lab computers are more powerful but have outdated and incompatible versions of </w:t>
+      </w:r>
+      <w:proofErr w:type="spellStart"/>
+      <w:r>
+        <w:rPr>
+          <w:lang w:val="en-GB"/>
+        </w:rPr>
+        <w:t>Matlab</w:t>
+      </w:r>
+      <w:proofErr w:type="spellEnd"/>
+      <w:r>
+        <w:rPr>
+          <w:lang w:val="en-GB"/>
+        </w:rPr>
+        <w:t xml:space="preserve"> installed. The processing power required to do this with one system and the delay in communications is too great. More work is needed to make the system more stable.</w:t>
       </w:r>
     </w:p>
     <w:p>
@@ -8290,7 +8506,7 @@
                     <pic:cNvPicPr/>
                   </pic:nvPicPr>
                   <pic:blipFill>
-                    <a:blip r:embed="rId8">
+                    <a:blip r:embed="rId10">
                       <a:extLst>
                         <a:ext uri="{28A0092B-C50C-407E-A947-70E740481C1C}">
                           <a14:useLocalDpi xmlns:a14="http://schemas.microsoft.com/office/drawing/2010/main" val="0"/>
@@ -8433,7 +8649,21 @@
         <w:rPr>
           <w:lang w:val="en-GB"/>
         </w:rPr>
-        <w:t xml:space="preserve"> steering with only 2 wheels being moved as per the construction of the robot, more work will be needed to determine the best implementation.</w:t>
+        <w:t xml:space="preserve"> steering with only 2 wheels being moved as per the construction of the </w:t>
+      </w:r>
+      <w:proofErr w:type="gramStart"/>
+      <w:r>
+        <w:rPr>
+          <w:lang w:val="en-GB"/>
+        </w:rPr>
+        <w:t>robot,</w:t>
+      </w:r>
+      <w:proofErr w:type="gramEnd"/>
+      <w:r>
+        <w:rPr>
+          <w:lang w:val="en-GB"/>
+        </w:rPr>
+        <w:t xml:space="preserve"> more work will be needed to determine the best implementation.</w:t>
       </w:r>
     </w:p>
     <w:p>
@@ -8462,7 +8692,7 @@
                     <pic:cNvPicPr/>
                   </pic:nvPicPr>
                   <pic:blipFill>
-                    <a:blip r:embed="rId9"/>
+                    <a:blip r:embed="rId11"/>
                     <a:stretch>
                       <a:fillRect/>
                     </a:stretch>
@@ -8560,7 +8790,7 @@
                     <pic:cNvPicPr/>
                   </pic:nvPicPr>
                   <pic:blipFill>
-                    <a:blip r:embed="rId10"/>
+                    <a:blip r:embed="rId12"/>
                     <a:stretch>
                       <a:fillRect/>
                     </a:stretch>
@@ -8677,7 +8907,35 @@
           <w:szCs w:val="14"/>
           <w:lang w:val="en-GB"/>
         </w:rPr>
-        <w:t>void moveSteps(signed long steps)</w:t>
+        <w:t xml:space="preserve">void </w:t>
+      </w:r>
+      <w:proofErr w:type="spellStart"/>
+      <w:proofErr w:type="gramStart"/>
+      <w:r>
+        <w:rPr>
+          <w:sz w:val="14"/>
+          <w:szCs w:val="14"/>
+          <w:lang w:val="en-GB"/>
+        </w:rPr>
+        <w:t>moveSteps</w:t>
+      </w:r>
+      <w:proofErr w:type="spellEnd"/>
+      <w:r>
+        <w:rPr>
+          <w:sz w:val="14"/>
+          <w:szCs w:val="14"/>
+          <w:lang w:val="en-GB"/>
+        </w:rPr>
+        <w:t>(</w:t>
+      </w:r>
+      <w:proofErr w:type="gramEnd"/>
+      <w:r>
+        <w:rPr>
+          <w:sz w:val="14"/>
+          <w:szCs w:val="14"/>
+          <w:lang w:val="en-GB"/>
+        </w:rPr>
+        <w:t>signed long steps)</w:t>
       </w:r>
     </w:p>
     <w:p>
@@ -8745,24 +9003,124 @@
           <w:szCs w:val="14"/>
           <w:lang w:val="en-GB"/>
         </w:rPr>
-        <w:t xml:space="preserve">    armPos = armPos + steps;</w:t>
-      </w:r>
-    </w:p>
-    <w:p>
-      <w:pPr>
-        <w:rPr>
-          <w:sz w:val="14"/>
-          <w:szCs w:val="14"/>
-          <w:lang w:val="en-GB"/>
-        </w:rPr>
-      </w:pPr>
-      <w:r>
-        <w:rPr>
-          <w:sz w:val="14"/>
-          <w:szCs w:val="14"/>
-          <w:lang w:val="en-GB"/>
-        </w:rPr>
-        <w:t xml:space="preserve">      for (int i=0; i&lt;steps; i++)    //Forward steps</w:t>
+        <w:t xml:space="preserve">    </w:t>
+      </w:r>
+      <w:proofErr w:type="spellStart"/>
+      <w:r>
+        <w:rPr>
+          <w:sz w:val="14"/>
+          <w:szCs w:val="14"/>
+          <w:lang w:val="en-GB"/>
+        </w:rPr>
+        <w:t>armPos</w:t>
+      </w:r>
+      <w:proofErr w:type="spellEnd"/>
+      <w:r>
+        <w:rPr>
+          <w:sz w:val="14"/>
+          <w:szCs w:val="14"/>
+          <w:lang w:val="en-GB"/>
+        </w:rPr>
+        <w:t xml:space="preserve"> = </w:t>
+      </w:r>
+      <w:proofErr w:type="spellStart"/>
+      <w:r>
+        <w:rPr>
+          <w:sz w:val="14"/>
+          <w:szCs w:val="14"/>
+          <w:lang w:val="en-GB"/>
+        </w:rPr>
+        <w:t>armPos</w:t>
+      </w:r>
+      <w:proofErr w:type="spellEnd"/>
+      <w:r>
+        <w:rPr>
+          <w:sz w:val="14"/>
+          <w:szCs w:val="14"/>
+          <w:lang w:val="en-GB"/>
+        </w:rPr>
+        <w:t xml:space="preserve"> + </w:t>
+      </w:r>
+      <w:proofErr w:type="gramStart"/>
+      <w:r>
+        <w:rPr>
+          <w:sz w:val="14"/>
+          <w:szCs w:val="14"/>
+          <w:lang w:val="en-GB"/>
+        </w:rPr>
+        <w:t>steps;</w:t>
+      </w:r>
+      <w:proofErr w:type="gramEnd"/>
+    </w:p>
+    <w:p>
+      <w:pPr>
+        <w:rPr>
+          <w:sz w:val="14"/>
+          <w:szCs w:val="14"/>
+          <w:lang w:val="en-GB"/>
+        </w:rPr>
+      </w:pPr>
+      <w:r>
+        <w:rPr>
+          <w:sz w:val="14"/>
+          <w:szCs w:val="14"/>
+          <w:lang w:val="en-GB"/>
+        </w:rPr>
+        <w:t xml:space="preserve">      for (int </w:t>
+      </w:r>
+      <w:proofErr w:type="spellStart"/>
+      <w:r>
+        <w:rPr>
+          <w:sz w:val="14"/>
+          <w:szCs w:val="14"/>
+          <w:lang w:val="en-GB"/>
+        </w:rPr>
+        <w:t>i</w:t>
+      </w:r>
+      <w:proofErr w:type="spellEnd"/>
+      <w:r>
+        <w:rPr>
+          <w:sz w:val="14"/>
+          <w:szCs w:val="14"/>
+          <w:lang w:val="en-GB"/>
+        </w:rPr>
+        <w:t xml:space="preserve">=0; </w:t>
+      </w:r>
+      <w:proofErr w:type="spellStart"/>
+      <w:r>
+        <w:rPr>
+          <w:sz w:val="14"/>
+          <w:szCs w:val="14"/>
+          <w:lang w:val="en-GB"/>
+        </w:rPr>
+        <w:t>i</w:t>
+      </w:r>
+      <w:proofErr w:type="spellEnd"/>
+      <w:r>
+        <w:rPr>
+          <w:sz w:val="14"/>
+          <w:szCs w:val="14"/>
+          <w:lang w:val="en-GB"/>
+        </w:rPr>
+        <w:t xml:space="preserve">&lt;steps; </w:t>
+      </w:r>
+      <w:proofErr w:type="spellStart"/>
+      <w:r>
+        <w:rPr>
+          <w:sz w:val="14"/>
+          <w:szCs w:val="14"/>
+          <w:lang w:val="en-GB"/>
+        </w:rPr>
+        <w:t>i</w:t>
+      </w:r>
+      <w:proofErr w:type="spellEnd"/>
+      <w:r>
+        <w:rPr>
+          <w:sz w:val="14"/>
+          <w:szCs w:val="14"/>
+          <w:lang w:val="en-GB"/>
+        </w:rPr>
+        <w:t>++)    //Forward steps</w:t>
       </w:r>
     </w:p>
     <w:p>
@@ -8796,109 +9154,313 @@
           <w:szCs w:val="14"/>
           <w:lang w:val="en-GB"/>
         </w:rPr>
-        <w:t xml:space="preserve">        digitalWrite(DIR,LOW);</w:t>
-      </w:r>
-    </w:p>
-    <w:p>
-      <w:pPr>
-        <w:rPr>
-          <w:sz w:val="14"/>
-          <w:szCs w:val="14"/>
-          <w:lang w:val="en-GB"/>
-        </w:rPr>
-      </w:pPr>
-      <w:r>
-        <w:rPr>
-          <w:sz w:val="14"/>
-          <w:szCs w:val="14"/>
-          <w:lang w:val="en-GB"/>
-        </w:rPr>
-        <w:t xml:space="preserve">        digitalWrite(ENA,HIGH);</w:t>
-      </w:r>
-    </w:p>
-    <w:p>
-      <w:pPr>
-        <w:rPr>
-          <w:sz w:val="14"/>
-          <w:szCs w:val="14"/>
-          <w:lang w:val="en-GB"/>
-        </w:rPr>
-      </w:pPr>
-      <w:r>
-        <w:rPr>
-          <w:sz w:val="14"/>
-          <w:szCs w:val="14"/>
-          <w:lang w:val="en-GB"/>
-        </w:rPr>
-        <w:t xml:space="preserve">        if (switchState == HIGH){break;}</w:t>
-      </w:r>
-    </w:p>
-    <w:p>
-      <w:pPr>
-        <w:rPr>
-          <w:sz w:val="14"/>
-          <w:szCs w:val="14"/>
-          <w:lang w:val="en-GB"/>
-        </w:rPr>
-      </w:pPr>
-      <w:r>
-        <w:rPr>
-          <w:sz w:val="14"/>
-          <w:szCs w:val="14"/>
-          <w:lang w:val="en-GB"/>
-        </w:rPr>
-        <w:t xml:space="preserve">        digitalWrite(PUL,HIGH);</w:t>
-      </w:r>
-    </w:p>
-    <w:p>
-      <w:pPr>
-        <w:rPr>
-          <w:sz w:val="14"/>
-          <w:szCs w:val="14"/>
-          <w:lang w:val="en-GB"/>
-        </w:rPr>
-      </w:pPr>
-      <w:r>
-        <w:rPr>
-          <w:sz w:val="14"/>
-          <w:szCs w:val="14"/>
-          <w:lang w:val="en-GB"/>
-        </w:rPr>
-        <w:t xml:space="preserve">        delayMicroseconds(Del);</w:t>
-      </w:r>
-    </w:p>
-    <w:p>
-      <w:pPr>
-        <w:rPr>
-          <w:sz w:val="14"/>
-          <w:szCs w:val="14"/>
-          <w:lang w:val="en-GB"/>
-        </w:rPr>
-      </w:pPr>
-      <w:r>
-        <w:rPr>
-          <w:sz w:val="14"/>
-          <w:szCs w:val="14"/>
-          <w:lang w:val="en-GB"/>
-        </w:rPr>
-        <w:t xml:space="preserve">        digitalWrite(PUL,LOW);</w:t>
-      </w:r>
-    </w:p>
-    <w:p>
-      <w:pPr>
-        <w:rPr>
-          <w:sz w:val="14"/>
-          <w:szCs w:val="14"/>
-          <w:lang w:val="en-GB"/>
-        </w:rPr>
-      </w:pPr>
-      <w:r>
-        <w:rPr>
-          <w:sz w:val="14"/>
-          <w:szCs w:val="14"/>
-          <w:lang w:val="en-GB"/>
-        </w:rPr>
-        <w:t xml:space="preserve">        delayMicroseconds(Del);</w:t>
+        <w:t xml:space="preserve">        </w:t>
+      </w:r>
+      <w:proofErr w:type="spellStart"/>
+      <w:proofErr w:type="gramStart"/>
+      <w:r>
+        <w:rPr>
+          <w:sz w:val="14"/>
+          <w:szCs w:val="14"/>
+          <w:lang w:val="en-GB"/>
+        </w:rPr>
+        <w:t>digitalWrite</w:t>
+      </w:r>
+      <w:proofErr w:type="spellEnd"/>
+      <w:r>
+        <w:rPr>
+          <w:sz w:val="14"/>
+          <w:szCs w:val="14"/>
+          <w:lang w:val="en-GB"/>
+        </w:rPr>
+        <w:t>(</w:t>
+      </w:r>
+      <w:proofErr w:type="gramEnd"/>
+      <w:r>
+        <w:rPr>
+          <w:sz w:val="14"/>
+          <w:szCs w:val="14"/>
+          <w:lang w:val="en-GB"/>
+        </w:rPr>
+        <w:t>DIR,LOW);</w:t>
+      </w:r>
+    </w:p>
+    <w:p>
+      <w:pPr>
+        <w:rPr>
+          <w:sz w:val="14"/>
+          <w:szCs w:val="14"/>
+          <w:lang w:val="en-GB"/>
+        </w:rPr>
+      </w:pPr>
+      <w:r>
+        <w:rPr>
+          <w:sz w:val="14"/>
+          <w:szCs w:val="14"/>
+          <w:lang w:val="en-GB"/>
+        </w:rPr>
+        <w:t xml:space="preserve">        </w:t>
+      </w:r>
+      <w:proofErr w:type="spellStart"/>
+      <w:proofErr w:type="gramStart"/>
+      <w:r>
+        <w:rPr>
+          <w:sz w:val="14"/>
+          <w:szCs w:val="14"/>
+          <w:lang w:val="en-GB"/>
+        </w:rPr>
+        <w:t>digitalWrite</w:t>
+      </w:r>
+      <w:proofErr w:type="spellEnd"/>
+      <w:r>
+        <w:rPr>
+          <w:sz w:val="14"/>
+          <w:szCs w:val="14"/>
+          <w:lang w:val="en-GB"/>
+        </w:rPr>
+        <w:t>(</w:t>
+      </w:r>
+      <w:proofErr w:type="gramEnd"/>
+      <w:r>
+        <w:rPr>
+          <w:sz w:val="14"/>
+          <w:szCs w:val="14"/>
+          <w:lang w:val="en-GB"/>
+        </w:rPr>
+        <w:t>ENA,HIGH);</w:t>
+      </w:r>
+    </w:p>
+    <w:p>
+      <w:pPr>
+        <w:rPr>
+          <w:sz w:val="14"/>
+          <w:szCs w:val="14"/>
+          <w:lang w:val="en-GB"/>
+        </w:rPr>
+      </w:pPr>
+      <w:r>
+        <w:rPr>
+          <w:sz w:val="14"/>
+          <w:szCs w:val="14"/>
+          <w:lang w:val="en-GB"/>
+        </w:rPr>
+        <w:t xml:space="preserve">        if (</w:t>
+      </w:r>
+      <w:proofErr w:type="spellStart"/>
+      <w:r>
+        <w:rPr>
+          <w:sz w:val="14"/>
+          <w:szCs w:val="14"/>
+          <w:lang w:val="en-GB"/>
+        </w:rPr>
+        <w:t>switchState</w:t>
+      </w:r>
+      <w:proofErr w:type="spellEnd"/>
+      <w:r>
+        <w:rPr>
+          <w:sz w:val="14"/>
+          <w:szCs w:val="14"/>
+          <w:lang w:val="en-GB"/>
+        </w:rPr>
+        <w:t xml:space="preserve"> == </w:t>
+      </w:r>
+      <w:proofErr w:type="gramStart"/>
+      <w:r>
+        <w:rPr>
+          <w:sz w:val="14"/>
+          <w:szCs w:val="14"/>
+          <w:lang w:val="en-GB"/>
+        </w:rPr>
+        <w:t>HIGH){</w:t>
+      </w:r>
+      <w:proofErr w:type="gramEnd"/>
+      <w:r>
+        <w:rPr>
+          <w:sz w:val="14"/>
+          <w:szCs w:val="14"/>
+          <w:lang w:val="en-GB"/>
+        </w:rPr>
+        <w:t>break;}</w:t>
+      </w:r>
+    </w:p>
+    <w:p>
+      <w:pPr>
+        <w:rPr>
+          <w:sz w:val="14"/>
+          <w:szCs w:val="14"/>
+          <w:lang w:val="en-GB"/>
+        </w:rPr>
+      </w:pPr>
+      <w:r>
+        <w:rPr>
+          <w:sz w:val="14"/>
+          <w:szCs w:val="14"/>
+          <w:lang w:val="en-GB"/>
+        </w:rPr>
+        <w:t xml:space="preserve">        </w:t>
+      </w:r>
+      <w:proofErr w:type="spellStart"/>
+      <w:proofErr w:type="gramStart"/>
+      <w:r>
+        <w:rPr>
+          <w:sz w:val="14"/>
+          <w:szCs w:val="14"/>
+          <w:lang w:val="en-GB"/>
+        </w:rPr>
+        <w:t>digitalWrite</w:t>
+      </w:r>
+      <w:proofErr w:type="spellEnd"/>
+      <w:r>
+        <w:rPr>
+          <w:sz w:val="14"/>
+          <w:szCs w:val="14"/>
+          <w:lang w:val="en-GB"/>
+        </w:rPr>
+        <w:t>(</w:t>
+      </w:r>
+      <w:proofErr w:type="gramEnd"/>
+      <w:r>
+        <w:rPr>
+          <w:sz w:val="14"/>
+          <w:szCs w:val="14"/>
+          <w:lang w:val="en-GB"/>
+        </w:rPr>
+        <w:t>PUL,HIGH);</w:t>
+      </w:r>
+    </w:p>
+    <w:p>
+      <w:pPr>
+        <w:rPr>
+          <w:sz w:val="14"/>
+          <w:szCs w:val="14"/>
+          <w:lang w:val="en-GB"/>
+        </w:rPr>
+      </w:pPr>
+      <w:r>
+        <w:rPr>
+          <w:sz w:val="14"/>
+          <w:szCs w:val="14"/>
+          <w:lang w:val="en-GB"/>
+        </w:rPr>
+        <w:t xml:space="preserve">        </w:t>
+      </w:r>
+      <w:proofErr w:type="spellStart"/>
+      <w:proofErr w:type="gramStart"/>
+      <w:r>
+        <w:rPr>
+          <w:sz w:val="14"/>
+          <w:szCs w:val="14"/>
+          <w:lang w:val="en-GB"/>
+        </w:rPr>
+        <w:t>delayMicroseconds</w:t>
+      </w:r>
+      <w:proofErr w:type="spellEnd"/>
+      <w:r>
+        <w:rPr>
+          <w:sz w:val="14"/>
+          <w:szCs w:val="14"/>
+          <w:lang w:val="en-GB"/>
+        </w:rPr>
+        <w:t>(</w:t>
+      </w:r>
+      <w:proofErr w:type="gramEnd"/>
+      <w:r>
+        <w:rPr>
+          <w:sz w:val="14"/>
+          <w:szCs w:val="14"/>
+          <w:lang w:val="en-GB"/>
+        </w:rPr>
+        <w:t>Del);</w:t>
+      </w:r>
+    </w:p>
+    <w:p>
+      <w:pPr>
+        <w:rPr>
+          <w:sz w:val="14"/>
+          <w:szCs w:val="14"/>
+          <w:lang w:val="en-GB"/>
+        </w:rPr>
+      </w:pPr>
+      <w:r>
+        <w:rPr>
+          <w:sz w:val="14"/>
+          <w:szCs w:val="14"/>
+          <w:lang w:val="en-GB"/>
+        </w:rPr>
+        <w:t xml:space="preserve">        </w:t>
+      </w:r>
+      <w:proofErr w:type="spellStart"/>
+      <w:proofErr w:type="gramStart"/>
+      <w:r>
+        <w:rPr>
+          <w:sz w:val="14"/>
+          <w:szCs w:val="14"/>
+          <w:lang w:val="en-GB"/>
+        </w:rPr>
+        <w:t>digitalWrite</w:t>
+      </w:r>
+      <w:proofErr w:type="spellEnd"/>
+      <w:r>
+        <w:rPr>
+          <w:sz w:val="14"/>
+          <w:szCs w:val="14"/>
+          <w:lang w:val="en-GB"/>
+        </w:rPr>
+        <w:t>(</w:t>
+      </w:r>
+      <w:proofErr w:type="gramEnd"/>
+      <w:r>
+        <w:rPr>
+          <w:sz w:val="14"/>
+          <w:szCs w:val="14"/>
+          <w:lang w:val="en-GB"/>
+        </w:rPr>
+        <w:t>PUL,LOW);</w:t>
+      </w:r>
+    </w:p>
+    <w:p>
+      <w:pPr>
+        <w:rPr>
+          <w:sz w:val="14"/>
+          <w:szCs w:val="14"/>
+          <w:lang w:val="en-GB"/>
+        </w:rPr>
+      </w:pPr>
+      <w:r>
+        <w:rPr>
+          <w:sz w:val="14"/>
+          <w:szCs w:val="14"/>
+          <w:lang w:val="en-GB"/>
+        </w:rPr>
+        <w:t xml:space="preserve">        </w:t>
+      </w:r>
+      <w:proofErr w:type="spellStart"/>
+      <w:proofErr w:type="gramStart"/>
+      <w:r>
+        <w:rPr>
+          <w:sz w:val="14"/>
+          <w:szCs w:val="14"/>
+          <w:lang w:val="en-GB"/>
+        </w:rPr>
+        <w:t>delayMicroseconds</w:t>
+      </w:r>
+      <w:proofErr w:type="spellEnd"/>
+      <w:r>
+        <w:rPr>
+          <w:sz w:val="14"/>
+          <w:szCs w:val="14"/>
+          <w:lang w:val="en-GB"/>
+        </w:rPr>
+        <w:t>(</w:t>
+      </w:r>
+      <w:proofErr w:type="gramEnd"/>
+      <w:r>
+        <w:rPr>
+          <w:sz w:val="14"/>
+          <w:szCs w:val="14"/>
+          <w:lang w:val="en-GB"/>
+        </w:rPr>
+        <w:t>Del);</w:t>
       </w:r>
     </w:p>
     <w:p>
@@ -9000,41 +9562,151 @@
           <w:szCs w:val="14"/>
           <w:lang w:val="en-GB"/>
         </w:rPr>
-        <w:t xml:space="preserve">    steps = abs(steps);</w:t>
-      </w:r>
-    </w:p>
-    <w:p>
-      <w:pPr>
-        <w:rPr>
-          <w:sz w:val="14"/>
-          <w:szCs w:val="14"/>
-          <w:lang w:val="en-GB"/>
-        </w:rPr>
-      </w:pPr>
-      <w:r>
-        <w:rPr>
-          <w:sz w:val="14"/>
-          <w:szCs w:val="14"/>
-          <w:lang w:val="en-GB"/>
-        </w:rPr>
-        <w:t xml:space="preserve">    armPos = armPos - steps;</w:t>
-      </w:r>
-    </w:p>
-    <w:p>
-      <w:pPr>
-        <w:rPr>
-          <w:sz w:val="14"/>
-          <w:szCs w:val="14"/>
-          <w:lang w:val="en-GB"/>
-        </w:rPr>
-      </w:pPr>
-      <w:r>
-        <w:rPr>
-          <w:sz w:val="14"/>
-          <w:szCs w:val="14"/>
-          <w:lang w:val="en-GB"/>
-        </w:rPr>
-        <w:t xml:space="preserve">      for (int i=0; i&lt;steps; i++)   //Backward steps</w:t>
+        <w:t xml:space="preserve">    steps = abs(steps</w:t>
+      </w:r>
+      <w:proofErr w:type="gramStart"/>
+      <w:r>
+        <w:rPr>
+          <w:sz w:val="14"/>
+          <w:szCs w:val="14"/>
+          <w:lang w:val="en-GB"/>
+        </w:rPr>
+        <w:t>);</w:t>
+      </w:r>
+      <w:proofErr w:type="gramEnd"/>
+    </w:p>
+    <w:p>
+      <w:pPr>
+        <w:rPr>
+          <w:sz w:val="14"/>
+          <w:szCs w:val="14"/>
+          <w:lang w:val="en-GB"/>
+        </w:rPr>
+      </w:pPr>
+      <w:r>
+        <w:rPr>
+          <w:sz w:val="14"/>
+          <w:szCs w:val="14"/>
+          <w:lang w:val="en-GB"/>
+        </w:rPr>
+        <w:t xml:space="preserve">    </w:t>
+      </w:r>
+      <w:proofErr w:type="spellStart"/>
+      <w:r>
+        <w:rPr>
+          <w:sz w:val="14"/>
+          <w:szCs w:val="14"/>
+          <w:lang w:val="en-GB"/>
+        </w:rPr>
+        <w:t>armPos</w:t>
+      </w:r>
+      <w:proofErr w:type="spellEnd"/>
+      <w:r>
+        <w:rPr>
+          <w:sz w:val="14"/>
+          <w:szCs w:val="14"/>
+          <w:lang w:val="en-GB"/>
+        </w:rPr>
+        <w:t xml:space="preserve"> = </w:t>
+      </w:r>
+      <w:proofErr w:type="spellStart"/>
+      <w:r>
+        <w:rPr>
+          <w:sz w:val="14"/>
+          <w:szCs w:val="14"/>
+          <w:lang w:val="en-GB"/>
+        </w:rPr>
+        <w:t>armPos</w:t>
+      </w:r>
+      <w:proofErr w:type="spellEnd"/>
+      <w:r>
+        <w:rPr>
+          <w:sz w:val="14"/>
+          <w:szCs w:val="14"/>
+          <w:lang w:val="en-GB"/>
+        </w:rPr>
+        <w:t xml:space="preserve"> - </w:t>
+      </w:r>
+      <w:proofErr w:type="gramStart"/>
+      <w:r>
+        <w:rPr>
+          <w:sz w:val="14"/>
+          <w:szCs w:val="14"/>
+          <w:lang w:val="en-GB"/>
+        </w:rPr>
+        <w:t>steps;</w:t>
+      </w:r>
+      <w:proofErr w:type="gramEnd"/>
+    </w:p>
+    <w:p>
+      <w:pPr>
+        <w:rPr>
+          <w:sz w:val="14"/>
+          <w:szCs w:val="14"/>
+          <w:lang w:val="en-GB"/>
+        </w:rPr>
+      </w:pPr>
+      <w:r>
+        <w:rPr>
+          <w:sz w:val="14"/>
+          <w:szCs w:val="14"/>
+          <w:lang w:val="en-GB"/>
+        </w:rPr>
+        <w:t xml:space="preserve">      for (int </w:t>
+      </w:r>
+      <w:proofErr w:type="spellStart"/>
+      <w:r>
+        <w:rPr>
+          <w:sz w:val="14"/>
+          <w:szCs w:val="14"/>
+          <w:lang w:val="en-GB"/>
+        </w:rPr>
+        <w:t>i</w:t>
+      </w:r>
+      <w:proofErr w:type="spellEnd"/>
+      <w:r>
+        <w:rPr>
+          <w:sz w:val="14"/>
+          <w:szCs w:val="14"/>
+          <w:lang w:val="en-GB"/>
+        </w:rPr>
+        <w:t xml:space="preserve">=0; </w:t>
+      </w:r>
+      <w:proofErr w:type="spellStart"/>
+      <w:r>
+        <w:rPr>
+          <w:sz w:val="14"/>
+          <w:szCs w:val="14"/>
+          <w:lang w:val="en-GB"/>
+        </w:rPr>
+        <w:t>i</w:t>
+      </w:r>
+      <w:proofErr w:type="spellEnd"/>
+      <w:r>
+        <w:rPr>
+          <w:sz w:val="14"/>
+          <w:szCs w:val="14"/>
+          <w:lang w:val="en-GB"/>
+        </w:rPr>
+        <w:t xml:space="preserve">&lt;steps; </w:t>
+      </w:r>
+      <w:proofErr w:type="spellStart"/>
+      <w:r>
+        <w:rPr>
+          <w:sz w:val="14"/>
+          <w:szCs w:val="14"/>
+          <w:lang w:val="en-GB"/>
+        </w:rPr>
+        <w:t>i</w:t>
+      </w:r>
+      <w:proofErr w:type="spellEnd"/>
+      <w:r>
+        <w:rPr>
+          <w:sz w:val="14"/>
+          <w:szCs w:val="14"/>
+          <w:lang w:val="en-GB"/>
+        </w:rPr>
+        <w:t>++)   //Backward steps</w:t>
       </w:r>
     </w:p>
     <w:p>
@@ -9068,109 +9740,313 @@
           <w:szCs w:val="14"/>
           <w:lang w:val="en-GB"/>
         </w:rPr>
-        <w:t xml:space="preserve">        digitalWrite(DIR,HIGH);</w:t>
-      </w:r>
-    </w:p>
-    <w:p>
-      <w:pPr>
-        <w:rPr>
-          <w:sz w:val="14"/>
-          <w:szCs w:val="14"/>
-          <w:lang w:val="en-GB"/>
-        </w:rPr>
-      </w:pPr>
-      <w:r>
-        <w:rPr>
-          <w:sz w:val="14"/>
-          <w:szCs w:val="14"/>
-          <w:lang w:val="en-GB"/>
-        </w:rPr>
-        <w:t xml:space="preserve">        digitalWrite(ENA,HIGH);</w:t>
-      </w:r>
-    </w:p>
-    <w:p>
-      <w:pPr>
-        <w:rPr>
-          <w:sz w:val="14"/>
-          <w:szCs w:val="14"/>
-          <w:lang w:val="en-GB"/>
-        </w:rPr>
-      </w:pPr>
-      <w:r>
-        <w:rPr>
-          <w:sz w:val="14"/>
-          <w:szCs w:val="14"/>
-          <w:lang w:val="en-GB"/>
-        </w:rPr>
-        <w:t xml:space="preserve">        if (switchState == HIGH){break;}</w:t>
-      </w:r>
-    </w:p>
-    <w:p>
-      <w:pPr>
-        <w:rPr>
-          <w:sz w:val="14"/>
-          <w:szCs w:val="14"/>
-          <w:lang w:val="en-GB"/>
-        </w:rPr>
-      </w:pPr>
-      <w:r>
-        <w:rPr>
-          <w:sz w:val="14"/>
-          <w:szCs w:val="14"/>
-          <w:lang w:val="en-GB"/>
-        </w:rPr>
-        <w:t xml:space="preserve">        digitalWrite(PUL,HIGH);</w:t>
-      </w:r>
-    </w:p>
-    <w:p>
-      <w:pPr>
-        <w:rPr>
-          <w:sz w:val="14"/>
-          <w:szCs w:val="14"/>
-          <w:lang w:val="en-GB"/>
-        </w:rPr>
-      </w:pPr>
-      <w:r>
-        <w:rPr>
-          <w:sz w:val="14"/>
-          <w:szCs w:val="14"/>
-          <w:lang w:val="en-GB"/>
-        </w:rPr>
-        <w:t xml:space="preserve">        delayMicroseconds(Del);</w:t>
-      </w:r>
-    </w:p>
-    <w:p>
-      <w:pPr>
-        <w:rPr>
-          <w:sz w:val="14"/>
-          <w:szCs w:val="14"/>
-          <w:lang w:val="en-GB"/>
-        </w:rPr>
-      </w:pPr>
-      <w:r>
-        <w:rPr>
-          <w:sz w:val="14"/>
-          <w:szCs w:val="14"/>
-          <w:lang w:val="en-GB"/>
-        </w:rPr>
-        <w:t xml:space="preserve">        digitalWrite(PUL,LOW);</w:t>
-      </w:r>
-    </w:p>
-    <w:p>
-      <w:pPr>
-        <w:rPr>
-          <w:sz w:val="14"/>
-          <w:szCs w:val="14"/>
-          <w:lang w:val="en-GB"/>
-        </w:rPr>
-      </w:pPr>
-      <w:r>
-        <w:rPr>
-          <w:sz w:val="14"/>
-          <w:szCs w:val="14"/>
-          <w:lang w:val="en-GB"/>
-        </w:rPr>
-        <w:t xml:space="preserve">        delayMicroseconds(Del);</w:t>
+        <w:t xml:space="preserve">        </w:t>
+      </w:r>
+      <w:proofErr w:type="spellStart"/>
+      <w:proofErr w:type="gramStart"/>
+      <w:r>
+        <w:rPr>
+          <w:sz w:val="14"/>
+          <w:szCs w:val="14"/>
+          <w:lang w:val="en-GB"/>
+        </w:rPr>
+        <w:t>digitalWrite</w:t>
+      </w:r>
+      <w:proofErr w:type="spellEnd"/>
+      <w:r>
+        <w:rPr>
+          <w:sz w:val="14"/>
+          <w:szCs w:val="14"/>
+          <w:lang w:val="en-GB"/>
+        </w:rPr>
+        <w:t>(</w:t>
+      </w:r>
+      <w:proofErr w:type="gramEnd"/>
+      <w:r>
+        <w:rPr>
+          <w:sz w:val="14"/>
+          <w:szCs w:val="14"/>
+          <w:lang w:val="en-GB"/>
+        </w:rPr>
+        <w:t>DIR,HIGH);</w:t>
+      </w:r>
+    </w:p>
+    <w:p>
+      <w:pPr>
+        <w:rPr>
+          <w:sz w:val="14"/>
+          <w:szCs w:val="14"/>
+          <w:lang w:val="en-GB"/>
+        </w:rPr>
+      </w:pPr>
+      <w:r>
+        <w:rPr>
+          <w:sz w:val="14"/>
+          <w:szCs w:val="14"/>
+          <w:lang w:val="en-GB"/>
+        </w:rPr>
+        <w:t xml:space="preserve">        </w:t>
+      </w:r>
+      <w:proofErr w:type="spellStart"/>
+      <w:proofErr w:type="gramStart"/>
+      <w:r>
+        <w:rPr>
+          <w:sz w:val="14"/>
+          <w:szCs w:val="14"/>
+          <w:lang w:val="en-GB"/>
+        </w:rPr>
+        <w:t>digitalWrite</w:t>
+      </w:r>
+      <w:proofErr w:type="spellEnd"/>
+      <w:r>
+        <w:rPr>
+          <w:sz w:val="14"/>
+          <w:szCs w:val="14"/>
+          <w:lang w:val="en-GB"/>
+        </w:rPr>
+        <w:t>(</w:t>
+      </w:r>
+      <w:proofErr w:type="gramEnd"/>
+      <w:r>
+        <w:rPr>
+          <w:sz w:val="14"/>
+          <w:szCs w:val="14"/>
+          <w:lang w:val="en-GB"/>
+        </w:rPr>
+        <w:t>ENA,HIGH);</w:t>
+      </w:r>
+    </w:p>
+    <w:p>
+      <w:pPr>
+        <w:rPr>
+          <w:sz w:val="14"/>
+          <w:szCs w:val="14"/>
+          <w:lang w:val="en-GB"/>
+        </w:rPr>
+      </w:pPr>
+      <w:r>
+        <w:rPr>
+          <w:sz w:val="14"/>
+          <w:szCs w:val="14"/>
+          <w:lang w:val="en-GB"/>
+        </w:rPr>
+        <w:t xml:space="preserve">        if (</w:t>
+      </w:r>
+      <w:proofErr w:type="spellStart"/>
+      <w:r>
+        <w:rPr>
+          <w:sz w:val="14"/>
+          <w:szCs w:val="14"/>
+          <w:lang w:val="en-GB"/>
+        </w:rPr>
+        <w:t>switchState</w:t>
+      </w:r>
+      <w:proofErr w:type="spellEnd"/>
+      <w:r>
+        <w:rPr>
+          <w:sz w:val="14"/>
+          <w:szCs w:val="14"/>
+          <w:lang w:val="en-GB"/>
+        </w:rPr>
+        <w:t xml:space="preserve"> == </w:t>
+      </w:r>
+      <w:proofErr w:type="gramStart"/>
+      <w:r>
+        <w:rPr>
+          <w:sz w:val="14"/>
+          <w:szCs w:val="14"/>
+          <w:lang w:val="en-GB"/>
+        </w:rPr>
+        <w:t>HIGH){</w:t>
+      </w:r>
+      <w:proofErr w:type="gramEnd"/>
+      <w:r>
+        <w:rPr>
+          <w:sz w:val="14"/>
+          <w:szCs w:val="14"/>
+          <w:lang w:val="en-GB"/>
+        </w:rPr>
+        <w:t>break;}</w:t>
+      </w:r>
+    </w:p>
+    <w:p>
+      <w:pPr>
+        <w:rPr>
+          <w:sz w:val="14"/>
+          <w:szCs w:val="14"/>
+          <w:lang w:val="en-GB"/>
+        </w:rPr>
+      </w:pPr>
+      <w:r>
+        <w:rPr>
+          <w:sz w:val="14"/>
+          <w:szCs w:val="14"/>
+          <w:lang w:val="en-GB"/>
+        </w:rPr>
+        <w:t xml:space="preserve">        </w:t>
+      </w:r>
+      <w:proofErr w:type="spellStart"/>
+      <w:proofErr w:type="gramStart"/>
+      <w:r>
+        <w:rPr>
+          <w:sz w:val="14"/>
+          <w:szCs w:val="14"/>
+          <w:lang w:val="en-GB"/>
+        </w:rPr>
+        <w:t>digitalWrite</w:t>
+      </w:r>
+      <w:proofErr w:type="spellEnd"/>
+      <w:r>
+        <w:rPr>
+          <w:sz w:val="14"/>
+          <w:szCs w:val="14"/>
+          <w:lang w:val="en-GB"/>
+        </w:rPr>
+        <w:t>(</w:t>
+      </w:r>
+      <w:proofErr w:type="gramEnd"/>
+      <w:r>
+        <w:rPr>
+          <w:sz w:val="14"/>
+          <w:szCs w:val="14"/>
+          <w:lang w:val="en-GB"/>
+        </w:rPr>
+        <w:t>PUL,HIGH);</w:t>
+      </w:r>
+    </w:p>
+    <w:p>
+      <w:pPr>
+        <w:rPr>
+          <w:sz w:val="14"/>
+          <w:szCs w:val="14"/>
+          <w:lang w:val="en-GB"/>
+        </w:rPr>
+      </w:pPr>
+      <w:r>
+        <w:rPr>
+          <w:sz w:val="14"/>
+          <w:szCs w:val="14"/>
+          <w:lang w:val="en-GB"/>
+        </w:rPr>
+        <w:t xml:space="preserve">        </w:t>
+      </w:r>
+      <w:proofErr w:type="spellStart"/>
+      <w:proofErr w:type="gramStart"/>
+      <w:r>
+        <w:rPr>
+          <w:sz w:val="14"/>
+          <w:szCs w:val="14"/>
+          <w:lang w:val="en-GB"/>
+        </w:rPr>
+        <w:t>delayMicroseconds</w:t>
+      </w:r>
+      <w:proofErr w:type="spellEnd"/>
+      <w:r>
+        <w:rPr>
+          <w:sz w:val="14"/>
+          <w:szCs w:val="14"/>
+          <w:lang w:val="en-GB"/>
+        </w:rPr>
+        <w:t>(</w:t>
+      </w:r>
+      <w:proofErr w:type="gramEnd"/>
+      <w:r>
+        <w:rPr>
+          <w:sz w:val="14"/>
+          <w:szCs w:val="14"/>
+          <w:lang w:val="en-GB"/>
+        </w:rPr>
+        <w:t>Del);</w:t>
+      </w:r>
+    </w:p>
+    <w:p>
+      <w:pPr>
+        <w:rPr>
+          <w:sz w:val="14"/>
+          <w:szCs w:val="14"/>
+          <w:lang w:val="en-GB"/>
+        </w:rPr>
+      </w:pPr>
+      <w:r>
+        <w:rPr>
+          <w:sz w:val="14"/>
+          <w:szCs w:val="14"/>
+          <w:lang w:val="en-GB"/>
+        </w:rPr>
+        <w:t xml:space="preserve">        </w:t>
+      </w:r>
+      <w:proofErr w:type="spellStart"/>
+      <w:proofErr w:type="gramStart"/>
+      <w:r>
+        <w:rPr>
+          <w:sz w:val="14"/>
+          <w:szCs w:val="14"/>
+          <w:lang w:val="en-GB"/>
+        </w:rPr>
+        <w:t>digitalWrite</w:t>
+      </w:r>
+      <w:proofErr w:type="spellEnd"/>
+      <w:r>
+        <w:rPr>
+          <w:sz w:val="14"/>
+          <w:szCs w:val="14"/>
+          <w:lang w:val="en-GB"/>
+        </w:rPr>
+        <w:t>(</w:t>
+      </w:r>
+      <w:proofErr w:type="gramEnd"/>
+      <w:r>
+        <w:rPr>
+          <w:sz w:val="14"/>
+          <w:szCs w:val="14"/>
+          <w:lang w:val="en-GB"/>
+        </w:rPr>
+        <w:t>PUL,LOW);</w:t>
+      </w:r>
+    </w:p>
+    <w:p>
+      <w:pPr>
+        <w:rPr>
+          <w:sz w:val="14"/>
+          <w:szCs w:val="14"/>
+          <w:lang w:val="en-GB"/>
+        </w:rPr>
+      </w:pPr>
+      <w:r>
+        <w:rPr>
+          <w:sz w:val="14"/>
+          <w:szCs w:val="14"/>
+          <w:lang w:val="en-GB"/>
+        </w:rPr>
+        <w:t xml:space="preserve">        </w:t>
+      </w:r>
+      <w:proofErr w:type="spellStart"/>
+      <w:proofErr w:type="gramStart"/>
+      <w:r>
+        <w:rPr>
+          <w:sz w:val="14"/>
+          <w:szCs w:val="14"/>
+          <w:lang w:val="en-GB"/>
+        </w:rPr>
+        <w:t>delayMicroseconds</w:t>
+      </w:r>
+      <w:proofErr w:type="spellEnd"/>
+      <w:r>
+        <w:rPr>
+          <w:sz w:val="14"/>
+          <w:szCs w:val="14"/>
+          <w:lang w:val="en-GB"/>
+        </w:rPr>
+        <w:t>(</w:t>
+      </w:r>
+      <w:proofErr w:type="gramEnd"/>
+      <w:r>
+        <w:rPr>
+          <w:sz w:val="14"/>
+          <w:szCs w:val="14"/>
+          <w:lang w:val="en-GB"/>
+        </w:rPr>
+        <w:t>Del);</w:t>
       </w:r>
     </w:p>
     <w:p>
@@ -9315,7 +10191,7 @@
                     </pic:cNvPicPr>
                   </pic:nvPicPr>
                   <pic:blipFill>
-                    <a:blip r:embed="rId11">
+                    <a:blip r:embed="rId13">
                       <a:extLst>
                         <a:ext uri="{28A0092B-C50C-407E-A947-70E740481C1C}">
                           <a14:useLocalDpi xmlns:a14="http://schemas.microsoft.com/office/drawing/2010/main" val="0"/>
@@ -9350,7 +10226,21 @@
         <w:rPr>
           <w:lang w:val="en-GB"/>
         </w:rPr>
-        <w:t xml:space="preserve">Within our team of three I was working on the arm model and simulation, the other members worked on the car simulation and IR sensor belt combo. During this time, we determined that the belt and IR sensor combined with an arm on one side would be suitable for the major project. More work was completed on the simulation with inverse kinematics. I was able to accurately implement inverse kinematics in simulation but struggled with interfacing the simulation to the physical arm. This was made more difficult with the minimal access to the hardware, however this is a known constraint. Ideally the inverse kinematics model would be used with a Stateflow diagram to determine the X, Y, and Z coordinates of the target and move the joints to match it. </w:t>
+        <w:t xml:space="preserve">Within our team of three I was working on the arm model and simulation, the other members worked on the car simulation and IR sensor belt combo. During this time, we determined that the belt and IR sensor combined with an arm on one side would be suitable for the major project. More work was completed on the simulation with inverse kinematics. I was able to accurately implement inverse kinematics in simulation but struggled with interfacing the simulation to the physical arm. This was made more difficult with the minimal access to the hardware, however this is a known constraint. Ideally the inverse kinematics model would be used with a </w:t>
+      </w:r>
+      <w:proofErr w:type="spellStart"/>
+      <w:r>
+        <w:rPr>
+          <w:lang w:val="en-GB"/>
+        </w:rPr>
+        <w:t>Stateflow</w:t>
+      </w:r>
+      <w:proofErr w:type="spellEnd"/>
+      <w:r>
+        <w:rPr>
+          <w:lang w:val="en-GB"/>
+        </w:rPr>
+        <w:t xml:space="preserve"> diagram to determine the X, Y, and Z coordinates of the target and move the joints to match it. </w:t>
       </w:r>
       <w:r>
         <w:rPr>
@@ -9446,7 +10336,35 @@
         <w:rPr>
           <w:lang w:val="en-GB"/>
         </w:rPr>
-        <w:t>As time constraints became apparent, it was clear the inverse kinematics simulation would not be ready in time to be implemented into the final project. In order to produce a functional system, a stateflow diagram would be used to directly control the angle of each joint. The structure of this control system is shown below:</w:t>
+        <w:t xml:space="preserve">As time constraints became apparent, it was clear the inverse kinematics simulation would not be ready in time to be implemented into the final project. </w:t>
+      </w:r>
+      <w:proofErr w:type="gramStart"/>
+      <w:r>
+        <w:rPr>
+          <w:lang w:val="en-GB"/>
+        </w:rPr>
+        <w:t>In order to</w:t>
+      </w:r>
+      <w:proofErr w:type="gramEnd"/>
+      <w:r>
+        <w:rPr>
+          <w:lang w:val="en-GB"/>
+        </w:rPr>
+        <w:t xml:space="preserve"> produce a functional system, a </w:t>
+      </w:r>
+      <w:proofErr w:type="spellStart"/>
+      <w:r>
+        <w:rPr>
+          <w:lang w:val="en-GB"/>
+        </w:rPr>
+        <w:t>stateflow</w:t>
+      </w:r>
+      <w:proofErr w:type="spellEnd"/>
+      <w:r>
+        <w:rPr>
+          <w:lang w:val="en-GB"/>
+        </w:rPr>
+        <w:t xml:space="preserve"> diagram would be used to directly control the angle of each joint. The structure of this control system is shown below:</w:t>
       </w:r>
     </w:p>
     <w:p>
@@ -9475,7 +10393,7 @@
                     <pic:cNvPicPr/>
                   </pic:nvPicPr>
                   <pic:blipFill>
-                    <a:blip r:embed="rId12"/>
+                    <a:blip r:embed="rId14"/>
                     <a:stretch>
                       <a:fillRect/>
                     </a:stretch>
@@ -9512,7 +10430,21 @@
         <w:rPr>
           <w:lang w:val="en-GB"/>
         </w:rPr>
-        <w:t>for this application. The stateflow diagram is driven using a push button to progress through each state of the diagram. Ideally, this would be replaced with the input from a sensor or from the mobile robot model when the robot is in position. Integrating these systems together is time and resource intensive computation wise. With a more powerful computer it may be more feasible, this currently needs development.</w:t>
+        <w:t xml:space="preserve">for this application. The </w:t>
+      </w:r>
+      <w:proofErr w:type="spellStart"/>
+      <w:r>
+        <w:rPr>
+          <w:lang w:val="en-GB"/>
+        </w:rPr>
+        <w:t>stateflow</w:t>
+      </w:r>
+      <w:proofErr w:type="spellEnd"/>
+      <w:r>
+        <w:rPr>
+          <w:lang w:val="en-GB"/>
+        </w:rPr>
+        <w:t xml:space="preserve"> diagram is driven using a push button to progress through each state of the diagram. Ideally, this would be replaced with the input from a sensor or from the mobile robot model when the robot is in position. Integrating these systems together is time and resource intensive computation wise. With a more powerful computer it may be more feasible, this currently needs development.</w:t>
       </w:r>
     </w:p>
     <w:p>
@@ -9582,7 +10514,35 @@
         <w:rPr>
           <w:lang w:val="en-GB"/>
         </w:rPr>
-        <w:t>The majority of this week’s practical was spent tuning the stateflow diagram to achieve the required results. The final stateflow diagram for the submission is shown below:</w:t>
+        <w:t xml:space="preserve">The majority of this week’s practical was spent tuning the </w:t>
+      </w:r>
+      <w:proofErr w:type="spellStart"/>
+      <w:r>
+        <w:rPr>
+          <w:lang w:val="en-GB"/>
+        </w:rPr>
+        <w:t>stateflow</w:t>
+      </w:r>
+      <w:proofErr w:type="spellEnd"/>
+      <w:r>
+        <w:rPr>
+          <w:lang w:val="en-GB"/>
+        </w:rPr>
+        <w:t xml:space="preserve"> diagram to achieve the required results. The final </w:t>
+      </w:r>
+      <w:proofErr w:type="spellStart"/>
+      <w:r>
+        <w:rPr>
+          <w:lang w:val="en-GB"/>
+        </w:rPr>
+        <w:t>stateflow</w:t>
+      </w:r>
+      <w:proofErr w:type="spellEnd"/>
+      <w:r>
+        <w:rPr>
+          <w:lang w:val="en-GB"/>
+        </w:rPr>
+        <w:t xml:space="preserve"> diagram for the submission is shown below:</w:t>
       </w:r>
     </w:p>
     <w:p>
@@ -9612,7 +10572,7 @@
                     <pic:cNvPicPr/>
                   </pic:nvPicPr>
                   <pic:blipFill>
-                    <a:blip r:embed="rId13"/>
+                    <a:blip r:embed="rId15"/>
                     <a:stretch>
                       <a:fillRect/>
                     </a:stretch>
@@ -9655,8 +10615,16 @@
         <w:rPr>
           <w:lang w:val="en-GB"/>
         </w:rPr>
-        <w:t xml:space="preserve"> we move states, some states are controlled by delays. These should be delays of approximately 2 seconds in real time, however Matlab</w:t>
-      </w:r>
+        <w:t xml:space="preserve"> we move states, some states are controlled by delays. These should be delays of approximately 2 seconds in real time, however </w:t>
+      </w:r>
+      <w:proofErr w:type="spellStart"/>
+      <w:r>
+        <w:rPr>
+          <w:lang w:val="en-GB"/>
+        </w:rPr>
+        <w:t>Matlab</w:t>
+      </w:r>
+      <w:proofErr w:type="spellEnd"/>
       <w:r>
         <w:rPr>
           <w:lang w:val="en-GB"/>
@@ -9674,29 +10642,189 @@
         <w:rPr>
           <w:lang w:val="en-GB"/>
         </w:rPr>
-        <w:t>First the arm initialized in a state where every member is extended fully, and the end effector is open. This moves into a Raised arm position which will be the default state for the system when not moving. Pressing the button sets our state to MovingToPositionCar, where the arm positions itself to pick up the block. After a delay the end effector closes then moves to RaiseArm2, which holds the block in the raised position. Pressing the button again will move to StateDownBelt which positions the arm over the belt, then to OpenEE which opens the end effector releasing the block. This then moves back to the RaiseArm position, ready for the next button press to pick up the block.</w:t>
-      </w:r>
-    </w:p>
-    <w:p>
-      <w:pPr>
-        <w:rPr>
-          <w:lang w:val="en-GB"/>
-        </w:rPr>
-      </w:pPr>
-      <w:r>
-        <w:rPr>
-          <w:lang w:val="en-GB"/>
-        </w:rPr>
-        <w:t xml:space="preserve">This worked in practice, however many improvements can be made. The main challenge with the project was integration. Making multiple systems communicate quickly, accurately and autonomously is difficult with limited computing power. Matlab would regularly crash even running this simple motor control state diagram, and would crash almost every time an implementation of inverse kinematics was used. With more knowledge of the way Matlab performs calculations this could potentially be avoided, time constraints made this difficult. </w:t>
-      </w:r>
-      <w:r>
-        <w:rPr>
-          <w:lang w:val="en-GB"/>
-        </w:rPr>
-        <w:t>Using a PixyCam with colour recognition would be able to move the arm to pick up the block regardless of position on the mobile robot, proximity sensors could mounted to the arm or the mobile robot to determine when the car arrives. These could be implemented, however would slow the system without a powerful enough processor.</w:t>
+        <w:t xml:space="preserve">First the arm initialized in a state where every member is extended fully, and the end effector is open. This moves into a Raised arm position which will be the default state for the system when not moving. Pressing the button sets our state to </w:t>
+      </w:r>
+      <w:proofErr w:type="spellStart"/>
+      <w:r>
+        <w:rPr>
+          <w:lang w:val="en-GB"/>
+        </w:rPr>
+        <w:t>MovingToPositionCar</w:t>
+      </w:r>
+      <w:proofErr w:type="spellEnd"/>
+      <w:r>
+        <w:rPr>
+          <w:lang w:val="en-GB"/>
+        </w:rPr>
+        <w:t xml:space="preserve">, where the arm positions itself to pick up the block. After a delay the end effector closes then moves to RaiseArm2, which holds the block in the raised position. Pressing the button again will move to </w:t>
+      </w:r>
+      <w:proofErr w:type="spellStart"/>
+      <w:r>
+        <w:rPr>
+          <w:lang w:val="en-GB"/>
+        </w:rPr>
+        <w:t>StateDownBelt</w:t>
+      </w:r>
+      <w:proofErr w:type="spellEnd"/>
+      <w:r>
+        <w:rPr>
+          <w:lang w:val="en-GB"/>
+        </w:rPr>
+        <w:t xml:space="preserve"> which positions the arm over the belt, then to </w:t>
+      </w:r>
+      <w:proofErr w:type="spellStart"/>
+      <w:r>
+        <w:rPr>
+          <w:lang w:val="en-GB"/>
+        </w:rPr>
+        <w:t>OpenEE</w:t>
+      </w:r>
+      <w:proofErr w:type="spellEnd"/>
+      <w:r>
+        <w:rPr>
+          <w:lang w:val="en-GB"/>
+        </w:rPr>
+        <w:t xml:space="preserve"> which opens the end effector releasing the block. This then moves back to the </w:t>
+      </w:r>
+      <w:proofErr w:type="spellStart"/>
+      <w:r>
+        <w:rPr>
+          <w:lang w:val="en-GB"/>
+        </w:rPr>
+        <w:t>RaiseArm</w:t>
+      </w:r>
+      <w:proofErr w:type="spellEnd"/>
+      <w:r>
+        <w:rPr>
+          <w:lang w:val="en-GB"/>
+        </w:rPr>
+        <w:t xml:space="preserve"> position, ready for the next button press to pick up the block.</w:t>
+      </w:r>
+    </w:p>
+    <w:p>
+      <w:pPr>
+        <w:rPr>
+          <w:lang w:val="en-GB"/>
+        </w:rPr>
+      </w:pPr>
+      <w:r>
+        <w:rPr>
+          <w:lang w:val="en-GB"/>
+        </w:rPr>
+        <w:t xml:space="preserve">This worked in </w:t>
+      </w:r>
+      <w:proofErr w:type="gramStart"/>
+      <w:r>
+        <w:rPr>
+          <w:lang w:val="en-GB"/>
+        </w:rPr>
+        <w:t>practice,</w:t>
+      </w:r>
+      <w:proofErr w:type="gramEnd"/>
+      <w:r>
+        <w:rPr>
+          <w:lang w:val="en-GB"/>
+        </w:rPr>
+        <w:t xml:space="preserve"> however many improvements can be made. The main challenge with the project was integration. Making multiple systems communicate quickly, accurately and autonomously is difficult with limited computing power. </w:t>
+      </w:r>
+      <w:proofErr w:type="spellStart"/>
+      <w:r>
+        <w:rPr>
+          <w:lang w:val="en-GB"/>
+        </w:rPr>
+        <w:t>Matlab</w:t>
+      </w:r>
+      <w:proofErr w:type="spellEnd"/>
+      <w:r>
+        <w:rPr>
+          <w:lang w:val="en-GB"/>
+        </w:rPr>
+        <w:t xml:space="preserve"> would regularly crash even running this simple motor control state </w:t>
+      </w:r>
+      <w:proofErr w:type="gramStart"/>
+      <w:r>
+        <w:rPr>
+          <w:lang w:val="en-GB"/>
+        </w:rPr>
+        <w:t>diagram, and</w:t>
+      </w:r>
+      <w:proofErr w:type="gramEnd"/>
+      <w:r>
+        <w:rPr>
+          <w:lang w:val="en-GB"/>
+        </w:rPr>
+        <w:t xml:space="preserve"> would crash almost every time an implementation of inverse kinematics was used. With more knowledge of the way </w:t>
+      </w:r>
+      <w:proofErr w:type="spellStart"/>
+      <w:r>
+        <w:rPr>
+          <w:lang w:val="en-GB"/>
+        </w:rPr>
+        <w:t>Matlab</w:t>
+      </w:r>
+      <w:proofErr w:type="spellEnd"/>
+      <w:r>
+        <w:rPr>
+          <w:lang w:val="en-GB"/>
+        </w:rPr>
+        <w:t xml:space="preserve"> performs calculations this could potentially be </w:t>
+      </w:r>
+      <w:proofErr w:type="gramStart"/>
+      <w:r>
+        <w:rPr>
+          <w:lang w:val="en-GB"/>
+        </w:rPr>
+        <w:t>avoided,</w:t>
+      </w:r>
+      <w:proofErr w:type="gramEnd"/>
+      <w:r>
+        <w:rPr>
+          <w:lang w:val="en-GB"/>
+        </w:rPr>
+        <w:t xml:space="preserve"> time constraints made this difficult. </w:t>
+      </w:r>
+      <w:r>
+        <w:rPr>
+          <w:lang w:val="en-GB"/>
+        </w:rPr>
+        <w:t xml:space="preserve">Using a </w:t>
+      </w:r>
+      <w:proofErr w:type="spellStart"/>
+      <w:r>
+        <w:rPr>
+          <w:lang w:val="en-GB"/>
+        </w:rPr>
+        <w:t>PixyCam</w:t>
+      </w:r>
+      <w:proofErr w:type="spellEnd"/>
+      <w:r>
+        <w:rPr>
+          <w:lang w:val="en-GB"/>
+        </w:rPr>
+        <w:t xml:space="preserve"> with colour recognition would be able to move the arm to pick up the block regardless of position on the mobile robot, proximity sensors could </w:t>
+      </w:r>
+      <w:proofErr w:type="gramStart"/>
+      <w:r>
+        <w:rPr>
+          <w:lang w:val="en-GB"/>
+        </w:rPr>
+        <w:t>mounted</w:t>
+      </w:r>
+      <w:proofErr w:type="gramEnd"/>
+      <w:r>
+        <w:rPr>
+          <w:lang w:val="en-GB"/>
+        </w:rPr>
+        <w:t xml:space="preserve"> to the arm or the mobile robot to determine when the car arrives. These could be implemented, however would slow the system without a powerful enough processor.</w:t>
       </w:r>
     </w:p>
     <w:sectPr>
+      <w:headerReference w:type="even" r:id="rId16"/>
+      <w:headerReference w:type="default" r:id="rId17"/>
+      <w:footerReference w:type="even" r:id="rId18"/>
+      <w:footerReference w:type="default" r:id="rId19"/>
+      <w:headerReference w:type="first" r:id="rId20"/>
+      <w:footerReference w:type="first" r:id="rId21"/>
       <w:pgSz w:w="11906" w:h="16838"/>
       <w:pgMar w:top="1440" w:right="1440" w:bottom="1440" w:left="1440" w:header="708" w:footer="708" w:gutter="0"/>
       <w:cols w:space="708"/>
@@ -9704,6 +10832,128 @@
     </w:sectPr>
   </w:body>
 </w:document>
+</file>
+
+<file path=word/endnotes.xml><?xml version="1.0" encoding="utf-8"?>
+<w:endnotes xmlns:wpc="http://schemas.microsoft.com/office/word/2010/wordprocessingCanvas" xmlns:cx="http://schemas.microsoft.com/office/drawing/2014/chartex" xmlns:cx1="http://schemas.microsoft.com/office/drawing/2015/9/8/chartex" xmlns:cx2="http://schemas.microsoft.com/office/drawing/2015/10/21/chartex" xmlns:cx3="http://schemas.microsoft.com/office/drawing/2016/5/9/chartex" xmlns:cx4="http://schemas.microsoft.com/office/drawing/2016/5/10/chartex" xmlns:cx5="http://schemas.microsoft.com/office/drawing/2016/5/11/chartex" xmlns:cx6="http://schemas.microsoft.com/office/drawing/2016/5/12/chartex" xmlns:cx7="http://schemas.microsoft.com/office/drawing/2016/5/13/chartex" xmlns:cx8="http://schemas.microsoft.com/office/drawing/2016/5/14/chartex" xmlns:mc="http://schemas.openxmlformats.org/markup-compatibility/2006" xmlns:aink="http://schemas.microsoft.com/office/drawing/2016/ink" xmlns:am3d="http://schemas.microsoft.com/office/drawing/2017/model3d" xmlns:o="urn:schemas-microsoft-com:office:office" xmlns:oel="http://schemas.microsoft.com/office/2019/extlst" xmlns:r="http://schemas.openxmlformats.org/officeDocument/2006/relationships" xmlns:m="http://schemas.openxmlformats.org/officeDocument/2006/math" xmlns:v="urn:schemas-microsoft-com:vml" xmlns:wp14="http://schemas.microsoft.com/office/word/2010/wordprocessingDrawing" xmlns:wp="http://schemas.openxmlformats.org/drawingml/2006/wordprocessingDrawing" xmlns:w10="urn:schemas-microsoft-com:office:word" xmlns:w="http://schemas.openxmlformats.org/wordprocessingml/2006/main" xmlns:w14="http://schemas.microsoft.com/office/word/2010/wordml" xmlns:w15="http://schemas.microsoft.com/office/word/2012/wordml" xmlns:w16cex="http://schemas.microsoft.com/office/word/2018/wordml/cex" xmlns:w16cid="http://schemas.microsoft.com/office/word/2016/wordml/cid" xmlns:w16="http://schemas.microsoft.com/office/word/2018/wordml" xmlns:w16sdtdh="http://schemas.microsoft.com/office/word/2020/wordml/sdtdatahash" xmlns:w16se="http://schemas.microsoft.com/office/word/2015/wordml/symex" xmlns:wpg="http://schemas.microsoft.com/office/word/2010/wordprocessingGroup" xmlns:wpi="http://schemas.microsoft.com/office/word/2010/wordprocessingInk" xmlns:wne="http://schemas.microsoft.com/office/word/2006/wordml" xmlns:wps="http://schemas.microsoft.com/office/word/2010/wordprocessingShape" mc:Ignorable="w14 w15 w16se w16cid w16 w16cex w16sdtdh wp14">
+  <w:endnote w:type="separator" w:id="-1">
+    <w:p>
+      <w:pPr>
+        <w:spacing w:after="0" w:line="240" w:lineRule="auto"/>
+      </w:pPr>
+      <w:r>
+        <w:separator/>
+      </w:r>
+    </w:p>
+  </w:endnote>
+  <w:endnote w:type="continuationSeparator" w:id="0">
+    <w:p>
+      <w:pPr>
+        <w:spacing w:after="0" w:line="240" w:lineRule="auto"/>
+      </w:pPr>
+      <w:r>
+        <w:continuationSeparator/>
+      </w:r>
+    </w:p>
+  </w:endnote>
+</w:endnotes>
+</file>
+
+<file path=word/footer1.xml><?xml version="1.0" encoding="utf-8"?>
+<w:ftr xmlns:wpc="http://schemas.microsoft.com/office/word/2010/wordprocessingCanvas" xmlns:cx="http://schemas.microsoft.com/office/drawing/2014/chartex" xmlns:cx1="http://schemas.microsoft.com/office/drawing/2015/9/8/chartex" xmlns:cx2="http://schemas.microsoft.com/office/drawing/2015/10/21/chartex" xmlns:cx3="http://schemas.microsoft.com/office/drawing/2016/5/9/chartex" xmlns:cx4="http://schemas.microsoft.com/office/drawing/2016/5/10/chartex" xmlns:cx5="http://schemas.microsoft.com/office/drawing/2016/5/11/chartex" xmlns:cx6="http://schemas.microsoft.com/office/drawing/2016/5/12/chartex" xmlns:cx7="http://schemas.microsoft.com/office/drawing/2016/5/13/chartex" xmlns:cx8="http://schemas.microsoft.com/office/drawing/2016/5/14/chartex" xmlns:mc="http://schemas.openxmlformats.org/markup-compatibility/2006" xmlns:aink="http://schemas.microsoft.com/office/drawing/2016/ink" xmlns:am3d="http://schemas.microsoft.com/office/drawing/2017/model3d" xmlns:o="urn:schemas-microsoft-com:office:office" xmlns:oel="http://schemas.microsoft.com/office/2019/extlst" xmlns:r="http://schemas.openxmlformats.org/officeDocument/2006/relationships" xmlns:m="http://schemas.openxmlformats.org/officeDocument/2006/math" xmlns:v="urn:schemas-microsoft-com:vml" xmlns:wp14="http://schemas.microsoft.com/office/word/2010/wordprocessingDrawing" xmlns:wp="http://schemas.openxmlformats.org/drawingml/2006/wordprocessingDrawing" xmlns:w10="urn:schemas-microsoft-com:office:word" xmlns:w="http://schemas.openxmlformats.org/wordprocessingml/2006/main" xmlns:w14="http://schemas.microsoft.com/office/word/2010/wordml" xmlns:w15="http://schemas.microsoft.com/office/word/2012/wordml" xmlns:w16cex="http://schemas.microsoft.com/office/word/2018/wordml/cex" xmlns:w16cid="http://schemas.microsoft.com/office/word/2016/wordml/cid" xmlns:w16="http://schemas.microsoft.com/office/word/2018/wordml" xmlns:w16sdtdh="http://schemas.microsoft.com/office/word/2020/wordml/sdtdatahash" xmlns:w16se="http://schemas.microsoft.com/office/word/2015/wordml/symex" xmlns:wpg="http://schemas.microsoft.com/office/word/2010/wordprocessingGroup" xmlns:wpi="http://schemas.microsoft.com/office/word/2010/wordprocessingInk" xmlns:wne="http://schemas.microsoft.com/office/word/2006/wordml" xmlns:wps="http://schemas.microsoft.com/office/word/2010/wordprocessingShape" mc:Ignorable="w14 w15 w16se w16cid w16 w16cex w16sdtdh wp14">
+  <w:p>
+    <w:pPr>
+      <w:pStyle w:val="Footer"/>
+    </w:pPr>
+  </w:p>
+</w:ftr>
+</file>
+
+<file path=word/footer2.xml><?xml version="1.0" encoding="utf-8"?>
+<w:ftr xmlns:wpc="http://schemas.microsoft.com/office/word/2010/wordprocessingCanvas" xmlns:cx="http://schemas.microsoft.com/office/drawing/2014/chartex" xmlns:cx1="http://schemas.microsoft.com/office/drawing/2015/9/8/chartex" xmlns:cx2="http://schemas.microsoft.com/office/drawing/2015/10/21/chartex" xmlns:cx3="http://schemas.microsoft.com/office/drawing/2016/5/9/chartex" xmlns:cx4="http://schemas.microsoft.com/office/drawing/2016/5/10/chartex" xmlns:cx5="http://schemas.microsoft.com/office/drawing/2016/5/11/chartex" xmlns:cx6="http://schemas.microsoft.com/office/drawing/2016/5/12/chartex" xmlns:cx7="http://schemas.microsoft.com/office/drawing/2016/5/13/chartex" xmlns:cx8="http://schemas.microsoft.com/office/drawing/2016/5/14/chartex" xmlns:mc="http://schemas.openxmlformats.org/markup-compatibility/2006" xmlns:aink="http://schemas.microsoft.com/office/drawing/2016/ink" xmlns:am3d="http://schemas.microsoft.com/office/drawing/2017/model3d" xmlns:o="urn:schemas-microsoft-com:office:office" xmlns:oel="http://schemas.microsoft.com/office/2019/extlst" xmlns:r="http://schemas.openxmlformats.org/officeDocument/2006/relationships" xmlns:m="http://schemas.openxmlformats.org/officeDocument/2006/math" xmlns:v="urn:schemas-microsoft-com:vml" xmlns:wp14="http://schemas.microsoft.com/office/word/2010/wordprocessingDrawing" xmlns:wp="http://schemas.openxmlformats.org/drawingml/2006/wordprocessingDrawing" xmlns:w10="urn:schemas-microsoft-com:office:word" xmlns:w="http://schemas.openxmlformats.org/wordprocessingml/2006/main" xmlns:w14="http://schemas.microsoft.com/office/word/2010/wordml" xmlns:w15="http://schemas.microsoft.com/office/word/2012/wordml" xmlns:w16cex="http://schemas.microsoft.com/office/word/2018/wordml/cex" xmlns:w16cid="http://schemas.microsoft.com/office/word/2016/wordml/cid" xmlns:w16="http://schemas.microsoft.com/office/word/2018/wordml" xmlns:w16sdtdh="http://schemas.microsoft.com/office/word/2020/wordml/sdtdatahash" xmlns:w16se="http://schemas.microsoft.com/office/word/2015/wordml/symex" xmlns:wpg="http://schemas.microsoft.com/office/word/2010/wordprocessingGroup" xmlns:wpi="http://schemas.microsoft.com/office/word/2010/wordprocessingInk" xmlns:wne="http://schemas.microsoft.com/office/word/2006/wordml" xmlns:wps="http://schemas.microsoft.com/office/word/2010/wordprocessingShape" mc:Ignorable="w14 w15 w16se w16cid w16 w16cex w16sdtdh wp14">
+  <w:p>
+    <w:pPr>
+      <w:pStyle w:val="Footer"/>
+    </w:pPr>
+    <w:r>
+      <w:t>Tyler Johnson</w:t>
+    </w:r>
+    <w:r>
+      <w:ptab w:relativeTo="margin" w:alignment="center" w:leader="none"/>
+    </w:r>
+    <w:r>
+      <w:ptab w:relativeTo="margin" w:alignment="right" w:leader="none"/>
+    </w:r>
+    <w:r>
+      <w:t>46978518</w:t>
+    </w:r>
+  </w:p>
+</w:ftr>
+</file>
+
+<file path=word/footer3.xml><?xml version="1.0" encoding="utf-8"?>
+<w:ftr xmlns:wpc="http://schemas.microsoft.com/office/word/2010/wordprocessingCanvas" xmlns:cx="http://schemas.microsoft.com/office/drawing/2014/chartex" xmlns:cx1="http://schemas.microsoft.com/office/drawing/2015/9/8/chartex" xmlns:cx2="http://schemas.microsoft.com/office/drawing/2015/10/21/chartex" xmlns:cx3="http://schemas.microsoft.com/office/drawing/2016/5/9/chartex" xmlns:cx4="http://schemas.microsoft.com/office/drawing/2016/5/10/chartex" xmlns:cx5="http://schemas.microsoft.com/office/drawing/2016/5/11/chartex" xmlns:cx6="http://schemas.microsoft.com/office/drawing/2016/5/12/chartex" xmlns:cx7="http://schemas.microsoft.com/office/drawing/2016/5/13/chartex" xmlns:cx8="http://schemas.microsoft.com/office/drawing/2016/5/14/chartex" xmlns:mc="http://schemas.openxmlformats.org/markup-compatibility/2006" xmlns:aink="http://schemas.microsoft.com/office/drawing/2016/ink" xmlns:am3d="http://schemas.microsoft.com/office/drawing/2017/model3d" xmlns:o="urn:schemas-microsoft-com:office:office" xmlns:oel="http://schemas.microsoft.com/office/2019/extlst" xmlns:r="http://schemas.openxmlformats.org/officeDocument/2006/relationships" xmlns:m="http://schemas.openxmlformats.org/officeDocument/2006/math" xmlns:v="urn:schemas-microsoft-com:vml" xmlns:wp14="http://schemas.microsoft.com/office/word/2010/wordprocessingDrawing" xmlns:wp="http://schemas.openxmlformats.org/drawingml/2006/wordprocessingDrawing" xmlns:w10="urn:schemas-microsoft-com:office:word" xmlns:w="http://schemas.openxmlformats.org/wordprocessingml/2006/main" xmlns:w14="http://schemas.microsoft.com/office/word/2010/wordml" xmlns:w15="http://schemas.microsoft.com/office/word/2012/wordml" xmlns:w16cex="http://schemas.microsoft.com/office/word/2018/wordml/cex" xmlns:w16cid="http://schemas.microsoft.com/office/word/2016/wordml/cid" xmlns:w16="http://schemas.microsoft.com/office/word/2018/wordml" xmlns:w16sdtdh="http://schemas.microsoft.com/office/word/2020/wordml/sdtdatahash" xmlns:w16se="http://schemas.microsoft.com/office/word/2015/wordml/symex" xmlns:wpg="http://schemas.microsoft.com/office/word/2010/wordprocessingGroup" xmlns:wpi="http://schemas.microsoft.com/office/word/2010/wordprocessingInk" xmlns:wne="http://schemas.microsoft.com/office/word/2006/wordml" xmlns:wps="http://schemas.microsoft.com/office/word/2010/wordprocessingShape" mc:Ignorable="w14 w15 w16se w16cid w16 w16cex w16sdtdh wp14">
+  <w:p>
+    <w:pPr>
+      <w:pStyle w:val="Footer"/>
+    </w:pPr>
+  </w:p>
+</w:ftr>
+</file>
+
+<file path=word/footnotes.xml><?xml version="1.0" encoding="utf-8"?>
+<w:footnotes xmlns:wpc="http://schemas.microsoft.com/office/word/2010/wordprocessingCanvas" xmlns:cx="http://schemas.microsoft.com/office/drawing/2014/chartex" xmlns:cx1="http://schemas.microsoft.com/office/drawing/2015/9/8/chartex" xmlns:cx2="http://schemas.microsoft.com/office/drawing/2015/10/21/chartex" xmlns:cx3="http://schemas.microsoft.com/office/drawing/2016/5/9/chartex" xmlns:cx4="http://schemas.microsoft.com/office/drawing/2016/5/10/chartex" xmlns:cx5="http://schemas.microsoft.com/office/drawing/2016/5/11/chartex" xmlns:cx6="http://schemas.microsoft.com/office/drawing/2016/5/12/chartex" xmlns:cx7="http://schemas.microsoft.com/office/drawing/2016/5/13/chartex" xmlns:cx8="http://schemas.microsoft.com/office/drawing/2016/5/14/chartex" xmlns:mc="http://schemas.openxmlformats.org/markup-compatibility/2006" xmlns:aink="http://schemas.microsoft.com/office/drawing/2016/ink" xmlns:am3d="http://schemas.microsoft.com/office/drawing/2017/model3d" xmlns:o="urn:schemas-microsoft-com:office:office" xmlns:oel="http://schemas.microsoft.com/office/2019/extlst" xmlns:r="http://schemas.openxmlformats.org/officeDocument/2006/relationships" xmlns:m="http://schemas.openxmlformats.org/officeDocument/2006/math" xmlns:v="urn:schemas-microsoft-com:vml" xmlns:wp14="http://schemas.microsoft.com/office/word/2010/wordprocessingDrawing" xmlns:wp="http://schemas.openxmlformats.org/drawingml/2006/wordprocessingDrawing" xmlns:w10="urn:schemas-microsoft-com:office:word" xmlns:w="http://schemas.openxmlformats.org/wordprocessingml/2006/main" xmlns:w14="http://schemas.microsoft.com/office/word/2010/wordml" xmlns:w15="http://schemas.microsoft.com/office/word/2012/wordml" xmlns:w16cex="http://schemas.microsoft.com/office/word/2018/wordml/cex" xmlns:w16cid="http://schemas.microsoft.com/office/word/2016/wordml/cid" xmlns:w16="http://schemas.microsoft.com/office/word/2018/wordml" xmlns:w16sdtdh="http://schemas.microsoft.com/office/word/2020/wordml/sdtdatahash" xmlns:w16se="http://schemas.microsoft.com/office/word/2015/wordml/symex" xmlns:wpg="http://schemas.microsoft.com/office/word/2010/wordprocessingGroup" xmlns:wpi="http://schemas.microsoft.com/office/word/2010/wordprocessingInk" xmlns:wne="http://schemas.microsoft.com/office/word/2006/wordml" xmlns:wps="http://schemas.microsoft.com/office/word/2010/wordprocessingShape" mc:Ignorable="w14 w15 w16se w16cid w16 w16cex w16sdtdh wp14">
+  <w:footnote w:type="separator" w:id="-1">
+    <w:p>
+      <w:pPr>
+        <w:spacing w:after="0" w:line="240" w:lineRule="auto"/>
+      </w:pPr>
+      <w:r>
+        <w:separator/>
+      </w:r>
+    </w:p>
+  </w:footnote>
+  <w:footnote w:type="continuationSeparator" w:id="0">
+    <w:p>
+      <w:pPr>
+        <w:spacing w:after="0" w:line="240" w:lineRule="auto"/>
+      </w:pPr>
+      <w:r>
+        <w:continuationSeparator/>
+      </w:r>
+    </w:p>
+  </w:footnote>
+</w:footnotes>
+</file>
+
+<file path=word/header1.xml><?xml version="1.0" encoding="utf-8"?>
+<w:hdr xmlns:wpc="http://schemas.microsoft.com/office/word/2010/wordprocessingCanvas" xmlns:cx="http://schemas.microsoft.com/office/drawing/2014/chartex" xmlns:cx1="http://schemas.microsoft.com/office/drawing/2015/9/8/chartex" xmlns:cx2="http://schemas.microsoft.com/office/drawing/2015/10/21/chartex" xmlns:cx3="http://schemas.microsoft.com/office/drawing/2016/5/9/chartex" xmlns:cx4="http://schemas.microsoft.com/office/drawing/2016/5/10/chartex" xmlns:cx5="http://schemas.microsoft.com/office/drawing/2016/5/11/chartex" xmlns:cx6="http://schemas.microsoft.com/office/drawing/2016/5/12/chartex" xmlns:cx7="http://schemas.microsoft.com/office/drawing/2016/5/13/chartex" xmlns:cx8="http://schemas.microsoft.com/office/drawing/2016/5/14/chartex" xmlns:mc="http://schemas.openxmlformats.org/markup-compatibility/2006" xmlns:aink="http://schemas.microsoft.com/office/drawing/2016/ink" xmlns:am3d="http://schemas.microsoft.com/office/drawing/2017/model3d" xmlns:o="urn:schemas-microsoft-com:office:office" xmlns:oel="http://schemas.microsoft.com/office/2019/extlst" xmlns:r="http://schemas.openxmlformats.org/officeDocument/2006/relationships" xmlns:m="http://schemas.openxmlformats.org/officeDocument/2006/math" xmlns:v="urn:schemas-microsoft-com:vml" xmlns:wp14="http://schemas.microsoft.com/office/word/2010/wordprocessingDrawing" xmlns:wp="http://schemas.openxmlformats.org/drawingml/2006/wordprocessingDrawing" xmlns:w10="urn:schemas-microsoft-com:office:word" xmlns:w="http://schemas.openxmlformats.org/wordprocessingml/2006/main" xmlns:w14="http://schemas.microsoft.com/office/word/2010/wordml" xmlns:w15="http://schemas.microsoft.com/office/word/2012/wordml" xmlns:w16cex="http://schemas.microsoft.com/office/word/2018/wordml/cex" xmlns:w16cid="http://schemas.microsoft.com/office/word/2016/wordml/cid" xmlns:w16="http://schemas.microsoft.com/office/word/2018/wordml" xmlns:w16sdtdh="http://schemas.microsoft.com/office/word/2020/wordml/sdtdatahash" xmlns:w16se="http://schemas.microsoft.com/office/word/2015/wordml/symex" xmlns:wpg="http://schemas.microsoft.com/office/word/2010/wordprocessingGroup" xmlns:wpi="http://schemas.microsoft.com/office/word/2010/wordprocessingInk" xmlns:wne="http://schemas.microsoft.com/office/word/2006/wordml" xmlns:wps="http://schemas.microsoft.com/office/word/2010/wordprocessingShape" mc:Ignorable="w14 w15 w16se w16cid w16 w16cex w16sdtdh wp14">
+  <w:p>
+    <w:pPr>
+      <w:pStyle w:val="Header"/>
+    </w:pPr>
+  </w:p>
+</w:hdr>
+</file>
+
+<file path=word/header2.xml><?xml version="1.0" encoding="utf-8"?>
+<w:hdr xmlns:wpc="http://schemas.microsoft.com/office/word/2010/wordprocessingCanvas" xmlns:cx="http://schemas.microsoft.com/office/drawing/2014/chartex" xmlns:cx1="http://schemas.microsoft.com/office/drawing/2015/9/8/chartex" xmlns:cx2="http://schemas.microsoft.com/office/drawing/2015/10/21/chartex" xmlns:cx3="http://schemas.microsoft.com/office/drawing/2016/5/9/chartex" xmlns:cx4="http://schemas.microsoft.com/office/drawing/2016/5/10/chartex" xmlns:cx5="http://schemas.microsoft.com/office/drawing/2016/5/11/chartex" xmlns:cx6="http://schemas.microsoft.com/office/drawing/2016/5/12/chartex" xmlns:cx7="http://schemas.microsoft.com/office/drawing/2016/5/13/chartex" xmlns:cx8="http://schemas.microsoft.com/office/drawing/2016/5/14/chartex" xmlns:mc="http://schemas.openxmlformats.org/markup-compatibility/2006" xmlns:aink="http://schemas.microsoft.com/office/drawing/2016/ink" xmlns:am3d="http://schemas.microsoft.com/office/drawing/2017/model3d" xmlns:o="urn:schemas-microsoft-com:office:office" xmlns:oel="http://schemas.microsoft.com/office/2019/extlst" xmlns:r="http://schemas.openxmlformats.org/officeDocument/2006/relationships" xmlns:m="http://schemas.openxmlformats.org/officeDocument/2006/math" xmlns:v="urn:schemas-microsoft-com:vml" xmlns:wp14="http://schemas.microsoft.com/office/word/2010/wordprocessingDrawing" xmlns:wp="http://schemas.openxmlformats.org/drawingml/2006/wordprocessingDrawing" xmlns:w10="urn:schemas-microsoft-com:office:word" xmlns:w="http://schemas.openxmlformats.org/wordprocessingml/2006/main" xmlns:w14="http://schemas.microsoft.com/office/word/2010/wordml" xmlns:w15="http://schemas.microsoft.com/office/word/2012/wordml" xmlns:w16cex="http://schemas.microsoft.com/office/word/2018/wordml/cex" xmlns:w16cid="http://schemas.microsoft.com/office/word/2016/wordml/cid" xmlns:w16="http://schemas.microsoft.com/office/word/2018/wordml" xmlns:w16sdtdh="http://schemas.microsoft.com/office/word/2020/wordml/sdtdatahash" xmlns:w16se="http://schemas.microsoft.com/office/word/2015/wordml/symex" xmlns:wpg="http://schemas.microsoft.com/office/word/2010/wordprocessingGroup" xmlns:wpi="http://schemas.microsoft.com/office/word/2010/wordprocessingInk" xmlns:wne="http://schemas.microsoft.com/office/word/2006/wordml" xmlns:wps="http://schemas.microsoft.com/office/word/2010/wordprocessingShape" mc:Ignorable="w14 w15 w16se w16cid w16 w16cex w16sdtdh wp14">
+  <w:p>
+    <w:pPr>
+      <w:pStyle w:val="Header"/>
+    </w:pPr>
+  </w:p>
+</w:hdr>
+</file>
+
+<file path=word/header3.xml><?xml version="1.0" encoding="utf-8"?>
+<w:hdr xmlns:wpc="http://schemas.microsoft.com/office/word/2010/wordprocessingCanvas" xmlns:cx="http://schemas.microsoft.com/office/drawing/2014/chartex" xmlns:cx1="http://schemas.microsoft.com/office/drawing/2015/9/8/chartex" xmlns:cx2="http://schemas.microsoft.com/office/drawing/2015/10/21/chartex" xmlns:cx3="http://schemas.microsoft.com/office/drawing/2016/5/9/chartex" xmlns:cx4="http://schemas.microsoft.com/office/drawing/2016/5/10/chartex" xmlns:cx5="http://schemas.microsoft.com/office/drawing/2016/5/11/chartex" xmlns:cx6="http://schemas.microsoft.com/office/drawing/2016/5/12/chartex" xmlns:cx7="http://schemas.microsoft.com/office/drawing/2016/5/13/chartex" xmlns:cx8="http://schemas.microsoft.com/office/drawing/2016/5/14/chartex" xmlns:mc="http://schemas.openxmlformats.org/markup-compatibility/2006" xmlns:aink="http://schemas.microsoft.com/office/drawing/2016/ink" xmlns:am3d="http://schemas.microsoft.com/office/drawing/2017/model3d" xmlns:o="urn:schemas-microsoft-com:office:office" xmlns:oel="http://schemas.microsoft.com/office/2019/extlst" xmlns:r="http://schemas.openxmlformats.org/officeDocument/2006/relationships" xmlns:m="http://schemas.openxmlformats.org/officeDocument/2006/math" xmlns:v="urn:schemas-microsoft-com:vml" xmlns:wp14="http://schemas.microsoft.com/office/word/2010/wordprocessingDrawing" xmlns:wp="http://schemas.openxmlformats.org/drawingml/2006/wordprocessingDrawing" xmlns:w10="urn:schemas-microsoft-com:office:word" xmlns:w="http://schemas.openxmlformats.org/wordprocessingml/2006/main" xmlns:w14="http://schemas.microsoft.com/office/word/2010/wordml" xmlns:w15="http://schemas.microsoft.com/office/word/2012/wordml" xmlns:w16cex="http://schemas.microsoft.com/office/word/2018/wordml/cex" xmlns:w16cid="http://schemas.microsoft.com/office/word/2016/wordml/cid" xmlns:w16="http://schemas.microsoft.com/office/word/2018/wordml" xmlns:w16sdtdh="http://schemas.microsoft.com/office/word/2020/wordml/sdtdatahash" xmlns:w16se="http://schemas.microsoft.com/office/word/2015/wordml/symex" xmlns:wpg="http://schemas.microsoft.com/office/word/2010/wordprocessingGroup" xmlns:wpi="http://schemas.microsoft.com/office/word/2010/wordprocessingInk" xmlns:wne="http://schemas.microsoft.com/office/word/2006/wordml" xmlns:wps="http://schemas.microsoft.com/office/word/2010/wordprocessingShape" mc:Ignorable="w14 w15 w16se w16cid w16 w16cex w16sdtdh wp14">
+  <w:p>
+    <w:pPr>
+      <w:pStyle w:val="Header"/>
+    </w:pPr>
+  </w:p>
+</w:hdr>
 </file>
 
 <file path=word/numbering.xml><?xml version="1.0" encoding="utf-8"?>
@@ -10400,6 +11650,56 @@
       <w:contextualSpacing/>
     </w:pPr>
   </w:style>
+  <w:style w:type="paragraph" w:styleId="Header">
+    <w:name w:val="header"/>
+    <w:basedOn w:val="Normal"/>
+    <w:link w:val="HeaderChar"/>
+    <w:uiPriority w:val="99"/>
+    <w:unhideWhenUsed/>
+    <w:rsid w:val="00CA6BE7"/>
+    <w:pPr>
+      <w:tabs>
+        <w:tab w:val="center" w:pos="4513"/>
+        <w:tab w:val="right" w:pos="9026"/>
+      </w:tabs>
+      <w:spacing w:after="0" w:line="240" w:lineRule="auto"/>
+    </w:pPr>
+  </w:style>
+  <w:style w:type="character" w:customStyle="1" w:styleId="HeaderChar">
+    <w:name w:val="Header Char"/>
+    <w:basedOn w:val="DefaultParagraphFont"/>
+    <w:link w:val="Header"/>
+    <w:uiPriority w:val="99"/>
+    <w:rsid w:val="00CA6BE7"/>
+    <w:rPr>
+      <w:rFonts w:ascii="Roboto" w:hAnsi="Roboto"/>
+    </w:rPr>
+  </w:style>
+  <w:style w:type="paragraph" w:styleId="Footer">
+    <w:name w:val="footer"/>
+    <w:basedOn w:val="Normal"/>
+    <w:link w:val="FooterChar"/>
+    <w:uiPriority w:val="99"/>
+    <w:unhideWhenUsed/>
+    <w:rsid w:val="00CA6BE7"/>
+    <w:pPr>
+      <w:tabs>
+        <w:tab w:val="center" w:pos="4513"/>
+        <w:tab w:val="right" w:pos="9026"/>
+      </w:tabs>
+      <w:spacing w:after="0" w:line="240" w:lineRule="auto"/>
+    </w:pPr>
+  </w:style>
+  <w:style w:type="character" w:customStyle="1" w:styleId="FooterChar">
+    <w:name w:val="Footer Char"/>
+    <w:basedOn w:val="DefaultParagraphFont"/>
+    <w:link w:val="Footer"/>
+    <w:uiPriority w:val="99"/>
+    <w:rsid w:val="00CA6BE7"/>
+    <w:rPr>
+      <w:rFonts w:ascii="Roboto" w:hAnsi="Roboto"/>
+    </w:rPr>
+  </w:style>
 </w:styles>
 </file>
 

</xml_diff>